<commit_message>
Refresh example with links
</commit_message>
<xml_diff>
--- a/samples/input/example.docx
+++ b/samples/input/example.docx
@@ -117,7 +117,38 @@
           <w:rFonts w:ascii="Times New Roman" w:hAnsi="Times New Roman"/>
           <w:lang w:val="en-US"/>
         </w:rPr>
-        <w:t xml:space="preserve"> throughout the lifespan [1,2]. Medical workers who are aware of the JIA’s clinical course specifics in adolescence can provide better assistance at the transition stage when a patient’s healthcare shifts from a pediatric to an adult health services [3, 4,5]. The patient's transmission is a multidimensional, interdisciplinary and active process, which addresses the medical, socio-psychological and educational/professional needs of adolescents with JIA [6,7,8]. Previous studies have shown that the use of specific questionnaires (CHQ, Peds-QL) don’t allow fully assess psychometric changes in young adults.</w:t>
+        <w:t xml:space="preserve"> throughout the lifespan [1,2]. Medical workers who are aware of the JIA’s clinical course specifics in adolescence can provide better assistance at the transition stage when a patient’s healthcare shifts from a pediatric to an adult health services [3, 4,5]. The patient's transmission is a multidimensional, interdisciplinary and active process, which addresses the medical, socio-psychological and educational/professional needs of adolescents with JIA [6,7,8]. Previous studies </w:t>
+      </w:r>
+      <w:r>
+        <w:rPr>
+          <w:rFonts w:ascii="Times New Roman" w:hAnsi="Times New Roman"/>
+          <w:lang w:val="en-US"/>
+        </w:rPr>
+        <w:t>(</w:t>
+      </w:r>
+      <w:hyperlink r:id="rId2">
+        <w:r>
+          <w:rPr>
+            <w:rStyle w:val="InternetLink"/>
+            <w:rFonts w:ascii="Times New Roman" w:hAnsi="Times New Roman"/>
+            <w:lang w:val="en-US"/>
+          </w:rPr>
+          <w:t>The link</w:t>
+        </w:r>
+      </w:hyperlink>
+      <w:r>
+        <w:rPr>
+          <w:rFonts w:ascii="Times New Roman" w:hAnsi="Times New Roman"/>
+          <w:lang w:val="en-US"/>
+        </w:rPr>
+        <w:t>)</w:t>
+      </w:r>
+      <w:r>
+        <w:rPr>
+          <w:rFonts w:ascii="Times New Roman" w:hAnsi="Times New Roman"/>
+          <w:lang w:val="en-US"/>
+        </w:rPr>
+        <w:t xml:space="preserve"> have shown that the use of specific questionnaires (CHQ, Peds-QL) don’t allow fully assess psychometric changes in young adults.</w:t>
       </w:r>
       <w:r>
         <w:rPr>
@@ -455,7 +486,7 @@
         <w:rPr/>
         <w:fldChar w:fldCharType="separate"/>
       </w:r>
-      <w:bookmarkStart w:id="0" w:name="__Fieldmark__41_1948271137"/>
+      <w:bookmarkStart w:id="0" w:name="__Fieldmark__41_1205966819"/>
       <w:r>
         <w:rPr/>
       </w:r>
@@ -466,7 +497,7 @@
         </w:rPr>
         <w:t>(</w:t>
       </w:r>
-      <w:bookmarkStart w:id="1" w:name="__Fieldmark__39_3555270522"/>
+      <w:bookmarkStart w:id="1" w:name="__Fieldmark__41_1948271137"/>
       <w:r>
         <w:rPr>
           <w:rFonts w:ascii="Times New Roman" w:hAnsi="Times New Roman"/>
@@ -474,7 +505,7 @@
         </w:rPr>
         <w:t>1</w:t>
       </w:r>
-      <w:bookmarkStart w:id="2" w:name="__Fieldmark__39_712766526"/>
+      <w:bookmarkStart w:id="2" w:name="__Fieldmark__39_3555270522"/>
       <w:r>
         <w:rPr>
           <w:rFonts w:ascii="Times New Roman" w:hAnsi="Times New Roman"/>
@@ -482,7 +513,7 @@
         </w:rPr>
         <w:t>)</w:t>
       </w:r>
-      <w:bookmarkStart w:id="3" w:name="__Fieldmark__38_2241033896"/>
+      <w:bookmarkStart w:id="3" w:name="__Fieldmark__39_712766526"/>
       <w:r>
         <w:rPr/>
       </w:r>
@@ -490,9 +521,10 @@
         <w:rPr/>
         <w:fldChar w:fldCharType="end"/>
       </w:r>
-      <w:bookmarkStart w:id="4" w:name="__Fieldmark__32_4279585507"/>
+      <w:bookmarkStart w:id="4" w:name="__Fieldmark__32_1225654907"/>
       <w:bookmarkStart w:id="5" w:name="__Fieldmark__50_434484431"/>
-      <w:bookmarkStart w:id="6" w:name="__Fieldmark__32_1225654907"/>
+      <w:bookmarkStart w:id="6" w:name="__Fieldmark__32_4279585507"/>
+      <w:bookmarkStart w:id="7" w:name="__Fieldmark__38_2241033896"/>
       <w:bookmarkEnd w:id="0"/>
       <w:bookmarkEnd w:id="1"/>
       <w:bookmarkEnd w:id="2"/>
@@ -500,6 +532,7 @@
       <w:bookmarkEnd w:id="4"/>
       <w:bookmarkEnd w:id="5"/>
       <w:bookmarkEnd w:id="6"/>
+      <w:bookmarkEnd w:id="7"/>
       <w:r>
         <w:rPr>
           <w:rFonts w:ascii="Times New Roman" w:hAnsi="Times New Roman"/>
@@ -658,7 +691,7 @@
         </w:tblBorders>
         <w:tblCellMar>
           <w:top w:w="55" w:type="dxa"/>
-          <w:left w:w="54" w:type="dxa"/>
+          <w:left w:w="53" w:type="dxa"/>
           <w:bottom w:w="55" w:type="dxa"/>
           <w:right w:w="55" w:type="dxa"/>
         </w:tblCellMar>
@@ -666,8 +699,9 @@
       <w:tblGrid>
         <w:gridCol w:w="2076"/>
         <w:gridCol w:w="2077"/>
+        <w:gridCol w:w="2075"/>
+        <w:gridCol w:w="1"/>
         <w:gridCol w:w="2076"/>
-        <w:gridCol w:w="2077"/>
       </w:tblGrid>
       <w:tr>
         <w:trPr/>
@@ -696,8 +730,8 @@
         </w:tc>
         <w:tc>
           <w:tcPr>
-            <w:tcW w:w="4153" w:type="dxa"/>
-            <w:gridSpan w:val="2"/>
+            <w:tcW w:w="4152" w:type="dxa"/>
+            <w:gridSpan w:val="3"/>
             <w:vMerge w:val="restart"/>
             <w:tcBorders>
               <w:top w:val="single" w:sz="2" w:space="0" w:color="000000"/>
@@ -727,6 +761,7 @@
           <w:tcPr>
             <w:tcW w:w="2076" w:type="dxa"/>
             <w:tcBorders>
+              <w:top w:val="single" w:sz="2" w:space="0" w:color="000000"/>
               <w:left w:val="single" w:sz="2" w:space="0" w:color="000000"/>
               <w:bottom w:val="single" w:sz="2" w:space="0" w:color="000000"/>
               <w:insideH w:val="single" w:sz="2" w:space="0" w:color="000000"/>
@@ -747,6 +782,7 @@
           <w:tcPr>
             <w:tcW w:w="2077" w:type="dxa"/>
             <w:tcBorders>
+              <w:top w:val="single" w:sz="2" w:space="0" w:color="000000"/>
               <w:left w:val="single" w:sz="2" w:space="0" w:color="000000"/>
               <w:bottom w:val="single" w:sz="2" w:space="0" w:color="000000"/>
               <w:insideH w:val="single" w:sz="2" w:space="0" w:color="000000"/>
@@ -765,8 +801,8 @@
         </w:tc>
         <w:tc>
           <w:tcPr>
-            <w:tcW w:w="4153" w:type="dxa"/>
-            <w:gridSpan w:val="2"/>
+            <w:tcW w:w="4152" w:type="dxa"/>
+            <w:gridSpan w:val="3"/>
             <w:vMerge w:val="continue"/>
             <w:tcBorders>
               <w:top w:val="single" w:sz="2" w:space="0" w:color="000000"/>
@@ -797,6 +833,7 @@
             <w:gridSpan w:val="2"/>
             <w:vMerge w:val="restart"/>
             <w:tcBorders>
+              <w:top w:val="single" w:sz="2" w:space="0" w:color="000000"/>
               <w:left w:val="single" w:sz="2" w:space="0" w:color="000000"/>
               <w:bottom w:val="single" w:sz="2" w:space="0" w:color="000000"/>
               <w:insideH w:val="single" w:sz="2" w:space="0" w:color="000000"/>
@@ -871,8 +908,9 @@
         </w:tc>
         <w:tc>
           <w:tcPr>
-            <w:tcW w:w="2076" w:type="dxa"/>
-            <w:tcBorders>
+            <w:tcW w:w="2075" w:type="dxa"/>
+            <w:tcBorders>
+              <w:top w:val="single" w:sz="2" w:space="0" w:color="000000"/>
               <w:left w:val="single" w:sz="2" w:space="0" w:color="000000"/>
               <w:bottom w:val="single" w:sz="2" w:space="0" w:color="000000"/>
               <w:insideH w:val="single" w:sz="2" w:space="0" w:color="000000"/>
@@ -893,7 +931,9 @@
         <w:tc>
           <w:tcPr>
             <w:tcW w:w="2077" w:type="dxa"/>
-            <w:tcBorders>
+            <w:gridSpan w:val="2"/>
+            <w:tcBorders>
+              <w:top w:val="single" w:sz="2" w:space="0" w:color="000000"/>
               <w:left w:val="single" w:sz="2" w:space="0" w:color="000000"/>
               <w:bottom w:val="single" w:sz="2" w:space="0" w:color="000000"/>
               <w:right w:val="single" w:sz="2" w:space="0" w:color="000000"/>
@@ -922,6 +962,7 @@
             <w:gridSpan w:val="2"/>
             <w:vMerge w:val="continue"/>
             <w:tcBorders>
+              <w:top w:val="single" w:sz="2" w:space="0" w:color="000000"/>
               <w:left w:val="single" w:sz="2" w:space="0" w:color="000000"/>
               <w:bottom w:val="single" w:sz="2" w:space="0" w:color="000000"/>
               <w:insideH w:val="single" w:sz="2" w:space="0" w:color="000000"/>
@@ -940,8 +981,9 @@
         </w:tc>
         <w:tc>
           <w:tcPr>
-            <w:tcW w:w="2076" w:type="dxa"/>
-            <w:tcBorders>
+            <w:tcW w:w="2075" w:type="dxa"/>
+            <w:tcBorders>
+              <w:top w:val="single" w:sz="2" w:space="0" w:color="000000"/>
               <w:left w:val="single" w:sz="2" w:space="0" w:color="000000"/>
               <w:bottom w:val="single" w:sz="2" w:space="0" w:color="000000"/>
               <w:insideH w:val="single" w:sz="2" w:space="0" w:color="000000"/>
@@ -962,7 +1004,9 @@
         <w:tc>
           <w:tcPr>
             <w:tcW w:w="2077" w:type="dxa"/>
-            <w:tcBorders>
+            <w:gridSpan w:val="2"/>
+            <w:tcBorders>
+              <w:top w:val="single" w:sz="2" w:space="0" w:color="000000"/>
               <w:left w:val="single" w:sz="2" w:space="0" w:color="000000"/>
               <w:bottom w:val="single" w:sz="2" w:space="0" w:color="000000"/>
               <w:right w:val="single" w:sz="2" w:space="0" w:color="000000"/>
@@ -991,6 +1035,7 @@
             <w:gridSpan w:val="2"/>
             <w:vMerge w:val="continue"/>
             <w:tcBorders>
+              <w:top w:val="single" w:sz="2" w:space="0" w:color="000000"/>
               <w:left w:val="single" w:sz="2" w:space="0" w:color="000000"/>
               <w:bottom w:val="single" w:sz="2" w:space="0" w:color="000000"/>
               <w:insideH w:val="single" w:sz="2" w:space="0" w:color="000000"/>
@@ -1009,8 +1054,9 @@
         </w:tc>
         <w:tc>
           <w:tcPr>
-            <w:tcW w:w="2076" w:type="dxa"/>
-            <w:tcBorders>
+            <w:tcW w:w="2075" w:type="dxa"/>
+            <w:tcBorders>
+              <w:top w:val="single" w:sz="2" w:space="0" w:color="000000"/>
               <w:left w:val="single" w:sz="2" w:space="0" w:color="000000"/>
               <w:bottom w:val="single" w:sz="2" w:space="0" w:color="000000"/>
               <w:insideH w:val="single" w:sz="2" w:space="0" w:color="000000"/>
@@ -1031,7 +1077,9 @@
         <w:tc>
           <w:tcPr>
             <w:tcW w:w="2077" w:type="dxa"/>
-            <w:tcBorders>
+            <w:gridSpan w:val="2"/>
+            <w:tcBorders>
+              <w:top w:val="single" w:sz="2" w:space="0" w:color="000000"/>
               <w:left w:val="single" w:sz="2" w:space="0" w:color="000000"/>
               <w:bottom w:val="single" w:sz="2" w:space="0" w:color="000000"/>
               <w:right w:val="single" w:sz="2" w:space="0" w:color="000000"/>
@@ -1059,6 +1107,7 @@
             <w:tcW w:w="4153" w:type="dxa"/>
             <w:gridSpan w:val="2"/>
             <w:tcBorders>
+              <w:top w:val="single" w:sz="2" w:space="0" w:color="000000"/>
               <w:left w:val="single" w:sz="2" w:space="0" w:color="000000"/>
               <w:bottom w:val="single" w:sz="2" w:space="0" w:color="000000"/>
               <w:insideH w:val="single" w:sz="2" w:space="0" w:color="000000"/>
@@ -1078,8 +1127,9 @@
         </w:tc>
         <w:tc>
           <w:tcPr>
-            <w:tcW w:w="2076" w:type="dxa"/>
-            <w:tcBorders>
+            <w:tcW w:w="2075" w:type="dxa"/>
+            <w:tcBorders>
+              <w:top w:val="single" w:sz="2" w:space="0" w:color="000000"/>
               <w:left w:val="single" w:sz="2" w:space="0" w:color="000000"/>
               <w:bottom w:val="single" w:sz="2" w:space="0" w:color="000000"/>
               <w:insideH w:val="single" w:sz="2" w:space="0" w:color="000000"/>
@@ -1100,7 +1150,9 @@
         <w:tc>
           <w:tcPr>
             <w:tcW w:w="2077" w:type="dxa"/>
-            <w:tcBorders>
+            <w:gridSpan w:val="2"/>
+            <w:tcBorders>
+              <w:top w:val="single" w:sz="2" w:space="0" w:color="000000"/>
               <w:left w:val="single" w:sz="2" w:space="0" w:color="000000"/>
               <w:bottom w:val="single" w:sz="2" w:space="0" w:color="000000"/>
               <w:right w:val="single" w:sz="2" w:space="0" w:color="000000"/>
@@ -1125,9 +1177,10 @@
         <w:trPr/>
         <w:tc>
           <w:tcPr>
-            <w:tcW w:w="8306" w:type="dxa"/>
-            <w:gridSpan w:val="4"/>
-            <w:tcBorders>
+            <w:tcW w:w="8305" w:type="dxa"/>
+            <w:gridSpan w:val="5"/>
+            <w:tcBorders>
+              <w:top w:val="single" w:sz="2" w:space="0" w:color="000000"/>
               <w:left w:val="single" w:sz="2" w:space="0" w:color="000000"/>
               <w:bottom w:val="single" w:sz="2" w:space="0" w:color="000000"/>
               <w:right w:val="single" w:sz="2" w:space="0" w:color="000000"/>
@@ -1154,6 +1207,7 @@
           <w:tcPr>
             <w:tcW w:w="2076" w:type="dxa"/>
             <w:tcBorders>
+              <w:top w:val="single" w:sz="2" w:space="0" w:color="000000"/>
               <w:left w:val="single" w:sz="2" w:space="0" w:color="000000"/>
               <w:bottom w:val="single" w:sz="2" w:space="0" w:color="000000"/>
               <w:insideH w:val="single" w:sz="2" w:space="0" w:color="000000"/>
@@ -1174,6 +1228,7 @@
           <w:tcPr>
             <w:tcW w:w="2077" w:type="dxa"/>
             <w:tcBorders>
+              <w:top w:val="single" w:sz="2" w:space="0" w:color="000000"/>
               <w:left w:val="single" w:sz="2" w:space="0" w:color="000000"/>
               <w:bottom w:val="single" w:sz="2" w:space="0" w:color="000000"/>
               <w:insideH w:val="single" w:sz="2" w:space="0" w:color="000000"/>
@@ -1193,7 +1248,9 @@
         <w:tc>
           <w:tcPr>
             <w:tcW w:w="2076" w:type="dxa"/>
-            <w:tcBorders>
+            <w:gridSpan w:val="2"/>
+            <w:tcBorders>
+              <w:top w:val="single" w:sz="2" w:space="0" w:color="000000"/>
               <w:left w:val="single" w:sz="2" w:space="0" w:color="000000"/>
               <w:bottom w:val="single" w:sz="2" w:space="0" w:color="000000"/>
               <w:insideH w:val="single" w:sz="2" w:space="0" w:color="000000"/>
@@ -1212,8 +1269,9 @@
         </w:tc>
         <w:tc>
           <w:tcPr>
-            <w:tcW w:w="2077" w:type="dxa"/>
-            <w:tcBorders>
+            <w:tcW w:w="2076" w:type="dxa"/>
+            <w:tcBorders>
+              <w:top w:val="single" w:sz="2" w:space="0" w:color="000000"/>
               <w:left w:val="single" w:sz="2" w:space="0" w:color="000000"/>
               <w:bottom w:val="single" w:sz="2" w:space="0" w:color="000000"/>
               <w:right w:val="single" w:sz="2" w:space="0" w:color="000000"/>
@@ -1244,7 +1302,10 @@
         </w:rPr>
       </w:pPr>
       <w:r>
-        <w:rPr/>
+        <w:rPr>
+          <w:rFonts w:ascii="Times New Roman" w:hAnsi="Times New Roman"/>
+          <w:lang w:val="en-US"/>
+        </w:rPr>
       </w:r>
     </w:p>
     <w:p>
@@ -1321,7 +1382,7 @@
       </w:tblPr>
       <w:tblGrid>
         <w:gridCol w:w="3780"/>
-        <w:gridCol w:w="4450"/>
+        <w:gridCol w:w="4449"/>
       </w:tblGrid>
       <w:tr>
         <w:trPr/>
@@ -1358,7 +1419,7 @@
         </w:tc>
         <w:tc>
           <w:tcPr>
-            <w:tcW w:w="4450" w:type="dxa"/>
+            <w:tcW w:w="4449" w:type="dxa"/>
             <w:tcBorders>
               <w:top w:val="single" w:sz="4" w:space="0" w:color="00000A"/>
               <w:left w:val="single" w:sz="4" w:space="0" w:color="00000A"/>
@@ -1424,7 +1485,7 @@
         </w:tc>
         <w:tc>
           <w:tcPr>
-            <w:tcW w:w="4450" w:type="dxa"/>
+            <w:tcW w:w="4449" w:type="dxa"/>
             <w:tcBorders>
               <w:top w:val="single" w:sz="4" w:space="0" w:color="00000A"/>
               <w:left w:val="single" w:sz="4" w:space="0" w:color="00000A"/>
@@ -1490,7 +1551,7 @@
         </w:tc>
         <w:tc>
           <w:tcPr>
-            <w:tcW w:w="4450" w:type="dxa"/>
+            <w:tcW w:w="4449" w:type="dxa"/>
             <w:tcBorders>
               <w:top w:val="single" w:sz="4" w:space="0" w:color="00000A"/>
               <w:left w:val="single" w:sz="4" w:space="0" w:color="00000A"/>
@@ -1576,7 +1637,7 @@
         </w:tc>
         <w:tc>
           <w:tcPr>
-            <w:tcW w:w="4450" w:type="dxa"/>
+            <w:tcW w:w="4449" w:type="dxa"/>
             <w:tcBorders>
               <w:top w:val="single" w:sz="4" w:space="0" w:color="00000A"/>
               <w:left w:val="single" w:sz="4" w:space="0" w:color="00000A"/>
@@ -1651,7 +1712,7 @@
         </w:tc>
         <w:tc>
           <w:tcPr>
-            <w:tcW w:w="4450" w:type="dxa"/>
+            <w:tcW w:w="4449" w:type="dxa"/>
             <w:tcBorders>
               <w:top w:val="single" w:sz="4" w:space="0" w:color="00000A"/>
               <w:left w:val="single" w:sz="4" w:space="0" w:color="00000A"/>
@@ -1726,7 +1787,7 @@
         </w:tc>
         <w:tc>
           <w:tcPr>
-            <w:tcW w:w="4450" w:type="dxa"/>
+            <w:tcW w:w="4449" w:type="dxa"/>
             <w:tcBorders>
               <w:top w:val="single" w:sz="4" w:space="0" w:color="00000A"/>
               <w:left w:val="single" w:sz="4" w:space="0" w:color="00000A"/>
@@ -1801,7 +1862,7 @@
         </w:tc>
         <w:tc>
           <w:tcPr>
-            <w:tcW w:w="4450" w:type="dxa"/>
+            <w:tcW w:w="4449" w:type="dxa"/>
             <w:tcBorders>
               <w:top w:val="single" w:sz="4" w:space="0" w:color="00000A"/>
               <w:left w:val="single" w:sz="4" w:space="0" w:color="00000A"/>
@@ -1867,7 +1928,7 @@
         </w:tc>
         <w:tc>
           <w:tcPr>
-            <w:tcW w:w="4450" w:type="dxa"/>
+            <w:tcW w:w="4449" w:type="dxa"/>
             <w:tcBorders>
               <w:top w:val="single" w:sz="4" w:space="0" w:color="00000A"/>
               <w:left w:val="single" w:sz="4" w:space="0" w:color="00000A"/>
@@ -1933,7 +1994,7 @@
         </w:tc>
         <w:tc>
           <w:tcPr>
-            <w:tcW w:w="4450" w:type="dxa"/>
+            <w:tcW w:w="4449" w:type="dxa"/>
             <w:tcBorders>
               <w:top w:val="single" w:sz="4" w:space="0" w:color="00000A"/>
               <w:left w:val="single" w:sz="4" w:space="0" w:color="00000A"/>
@@ -1999,7 +2060,7 @@
         </w:tc>
         <w:tc>
           <w:tcPr>
-            <w:tcW w:w="4450" w:type="dxa"/>
+            <w:tcW w:w="4449" w:type="dxa"/>
             <w:tcBorders>
               <w:top w:val="single" w:sz="4" w:space="0" w:color="00000A"/>
               <w:left w:val="single" w:sz="4" w:space="0" w:color="00000A"/>
@@ -2067,7 +2128,7 @@
         </w:tc>
         <w:tc>
           <w:tcPr>
-            <w:tcW w:w="4450" w:type="dxa"/>
+            <w:tcW w:w="4449" w:type="dxa"/>
             <w:tcBorders>
               <w:top w:val="single" w:sz="4" w:space="0" w:color="00000A"/>
               <w:left w:val="single" w:sz="4" w:space="0" w:color="00000A"/>
@@ -2133,7 +2194,7 @@
         </w:tc>
         <w:tc>
           <w:tcPr>
-            <w:tcW w:w="4450" w:type="dxa"/>
+            <w:tcW w:w="4449" w:type="dxa"/>
             <w:tcBorders>
               <w:top w:val="single" w:sz="4" w:space="0" w:color="00000A"/>
               <w:left w:val="single" w:sz="4" w:space="0" w:color="00000A"/>
@@ -2199,7 +2260,7 @@
         </w:tc>
         <w:tc>
           <w:tcPr>
-            <w:tcW w:w="4450" w:type="dxa"/>
+            <w:tcW w:w="4449" w:type="dxa"/>
             <w:tcBorders>
               <w:top w:val="single" w:sz="4" w:space="0" w:color="00000A"/>
               <w:left w:val="single" w:sz="4" w:space="0" w:color="00000A"/>
@@ -2265,7 +2326,7 @@
         </w:tc>
         <w:tc>
           <w:tcPr>
-            <w:tcW w:w="4450" w:type="dxa"/>
+            <w:tcW w:w="4449" w:type="dxa"/>
             <w:tcBorders>
               <w:top w:val="single" w:sz="4" w:space="0" w:color="00000A"/>
               <w:left w:val="single" w:sz="4" w:space="0" w:color="00000A"/>
@@ -2331,7 +2392,7 @@
         </w:tc>
         <w:tc>
           <w:tcPr>
-            <w:tcW w:w="4450" w:type="dxa"/>
+            <w:tcW w:w="4449" w:type="dxa"/>
             <w:tcBorders>
               <w:top w:val="single" w:sz="4" w:space="0" w:color="00000A"/>
               <w:left w:val="single" w:sz="4" w:space="0" w:color="00000A"/>
@@ -2365,7 +2426,7 @@
         <w:trPr/>
         <w:tc>
           <w:tcPr>
-            <w:tcW w:w="8230" w:type="dxa"/>
+            <w:tcW w:w="8229" w:type="dxa"/>
             <w:gridSpan w:val="2"/>
             <w:tcBorders>
               <w:top w:val="single" w:sz="4" w:space="0" w:color="00000A"/>
@@ -2435,7 +2496,7 @@
         </w:tc>
         <w:tc>
           <w:tcPr>
-            <w:tcW w:w="4450" w:type="dxa"/>
+            <w:tcW w:w="4449" w:type="dxa"/>
             <w:tcBorders>
               <w:top w:val="single" w:sz="4" w:space="0" w:color="00000A"/>
               <w:left w:val="single" w:sz="4" w:space="0" w:color="00000A"/>
@@ -2503,7 +2564,7 @@
         </w:tc>
         <w:tc>
           <w:tcPr>
-            <w:tcW w:w="4450" w:type="dxa"/>
+            <w:tcW w:w="4449" w:type="dxa"/>
             <w:tcBorders>
               <w:top w:val="single" w:sz="4" w:space="0" w:color="00000A"/>
               <w:left w:val="single" w:sz="4" w:space="0" w:color="00000A"/>
@@ -2571,7 +2632,7 @@
         </w:tc>
         <w:tc>
           <w:tcPr>
-            <w:tcW w:w="4450" w:type="dxa"/>
+            <w:tcW w:w="4449" w:type="dxa"/>
             <w:tcBorders>
               <w:top w:val="single" w:sz="4" w:space="0" w:color="00000A"/>
               <w:left w:val="single" w:sz="4" w:space="0" w:color="00000A"/>
@@ -2639,7 +2700,7 @@
         </w:tc>
         <w:tc>
           <w:tcPr>
-            <w:tcW w:w="4450" w:type="dxa"/>
+            <w:tcW w:w="4449" w:type="dxa"/>
             <w:tcBorders>
               <w:top w:val="single" w:sz="4" w:space="0" w:color="00000A"/>
               <w:left w:val="single" w:sz="4" w:space="0" w:color="00000A"/>
@@ -2675,7 +2736,7 @@
         </w:trPr>
         <w:tc>
           <w:tcPr>
-            <w:tcW w:w="8230" w:type="dxa"/>
+            <w:tcW w:w="8229" w:type="dxa"/>
             <w:gridSpan w:val="2"/>
             <w:tcBorders>
               <w:top w:val="single" w:sz="4" w:space="0" w:color="00000A"/>
@@ -2743,7 +2804,7 @@
         </w:tc>
         <w:tc>
           <w:tcPr>
-            <w:tcW w:w="4450" w:type="dxa"/>
+            <w:tcW w:w="4449" w:type="dxa"/>
             <w:tcBorders>
               <w:top w:val="single" w:sz="4" w:space="0" w:color="00000A"/>
               <w:left w:val="single" w:sz="4" w:space="0" w:color="00000A"/>
@@ -2809,7 +2870,7 @@
         </w:tc>
         <w:tc>
           <w:tcPr>
-            <w:tcW w:w="4450" w:type="dxa"/>
+            <w:tcW w:w="4449" w:type="dxa"/>
             <w:tcBorders>
               <w:top w:val="single" w:sz="4" w:space="0" w:color="00000A"/>
               <w:left w:val="single" w:sz="4" w:space="0" w:color="00000A"/>
@@ -2875,7 +2936,7 @@
         </w:tc>
         <w:tc>
           <w:tcPr>
-            <w:tcW w:w="4450" w:type="dxa"/>
+            <w:tcW w:w="4449" w:type="dxa"/>
             <w:tcBorders>
               <w:top w:val="single" w:sz="4" w:space="0" w:color="00000A"/>
               <w:left w:val="single" w:sz="4" w:space="0" w:color="00000A"/>
@@ -4136,7 +4197,7 @@
                 <w:lang w:val="en-US"/>
               </w:rPr>
             </w:pPr>
-            <w:bookmarkStart w:id="7" w:name="__DdeLink__815_4279585507"/>
+            <w:bookmarkStart w:id="8" w:name="__DdeLink__815_4279585507"/>
             <w:r>
               <w:rPr>
                 <w:rFonts w:eastAsia="Times New Roman" w:ascii="Times New Roman" w:hAnsi="Times New Roman"/>
@@ -4162,7 +4223,7 @@
               </w:rPr>
               <w:t>17.1</w:t>
             </w:r>
-            <w:bookmarkEnd w:id="7"/>
+            <w:bookmarkEnd w:id="8"/>
           </w:p>
         </w:tc>
         <w:tc>
@@ -4458,7 +4519,7 @@
                 <w:lang w:val="en-US"/>
               </w:rPr>
             </w:pPr>
-            <w:bookmarkStart w:id="8" w:name="__DdeLink__823_4279585507"/>
+            <w:bookmarkStart w:id="9" w:name="__DdeLink__823_4279585507"/>
             <w:r>
               <w:rPr>
                 <w:rFonts w:eastAsia="Times New Roman" w:ascii="Times New Roman" w:hAnsi="Times New Roman"/>
@@ -4467,7 +4528,7 @@
               </w:rPr>
               <w:t>75.8</w:t>
             </w:r>
-            <w:bookmarkEnd w:id="8"/>
+            <w:bookmarkEnd w:id="9"/>
             <w:r>
               <w:rPr>
                 <w:rFonts w:eastAsia="Times New Roman" w:ascii="Times New Roman" w:hAnsi="Times New Roman"/>
@@ -4567,8 +4628,8 @@
                 <w:lang w:val="en-US"/>
               </w:rPr>
             </w:pPr>
-            <w:bookmarkStart w:id="9" w:name="__DdeLink__825_4279585507"/>
             <w:bookmarkStart w:id="10" w:name="__DdeLink__827_4279585507"/>
+            <w:bookmarkStart w:id="11" w:name="__DdeLink__825_4279585507"/>
             <w:r>
               <w:rPr>
                 <w:rFonts w:eastAsia="Times New Roman" w:ascii="Times New Roman" w:hAnsi="Times New Roman"/>
@@ -4578,8 +4639,8 @@
               </w:rPr>
               <w:t>46.3±8.7</w:t>
             </w:r>
-            <w:bookmarkEnd w:id="9"/>
             <w:bookmarkEnd w:id="10"/>
+            <w:bookmarkEnd w:id="11"/>
           </w:p>
         </w:tc>
         <w:tc>
@@ -5449,7 +5510,7 @@
         </w:rPr>
         <w:t xml:space="preserve">* Notes: PF - physical functioning; RP - role functioning due to physical condition, BP- pain intensity, GH - general health status, VT - vital activity, SF - social functioning, RE - role function, conditioned by emotional state, MH - mental health, PCS - Physical well-being, </w:t>
       </w:r>
-      <w:bookmarkStart w:id="11" w:name="__DdeLink__846_4279585507"/>
+      <w:bookmarkStart w:id="12" w:name="__DdeLink__846_4279585507"/>
       <w:r>
         <w:rPr>
           <w:rFonts w:ascii="Times New Roman" w:hAnsi="Times New Roman"/>
@@ -5457,7 +5518,7 @@
         </w:rPr>
         <w:t>PCS - psychological well-being</w:t>
       </w:r>
-      <w:bookmarkEnd w:id="11"/>
+      <w:bookmarkEnd w:id="12"/>
       <w:r>
         <w:rPr>
           <w:rFonts w:ascii="Times New Roman" w:hAnsi="Times New Roman"/>
@@ -5607,7 +5668,7 @@
               <w:jc w:val="center"/>
               <w:rPr/>
             </w:pPr>
-            <w:bookmarkStart w:id="12" w:name="__DdeLink__844_4279585507"/>
+            <w:bookmarkStart w:id="13" w:name="__DdeLink__844_4279585507"/>
             <w:r>
               <w:rPr>
                 <w:rFonts w:eastAsia="Times New Roman" w:ascii="Times New Roman" w:hAnsi="Times New Roman"/>
@@ -5616,7 +5677,7 @@
               </w:rPr>
               <w:t>80.99</w:t>
             </w:r>
-            <w:bookmarkEnd w:id="12"/>
+            <w:bookmarkEnd w:id="13"/>
             <w:r>
               <w:rPr>
                 <w:rFonts w:eastAsia="Times New Roman" w:ascii="Times New Roman" w:hAnsi="Times New Roman"/>
@@ -5641,7 +5702,7 @@
               <w:jc w:val="center"/>
               <w:rPr/>
             </w:pPr>
-            <w:bookmarkStart w:id="13" w:name="__DdeLink__842_4279585507"/>
+            <w:bookmarkStart w:id="14" w:name="__DdeLink__842_4279585507"/>
             <w:r>
               <w:rPr>
                 <w:rFonts w:eastAsia="Times New Roman" w:ascii="Times New Roman" w:hAnsi="Times New Roman"/>
@@ -5650,7 +5711,7 @@
               </w:rPr>
               <w:t>75.99</w:t>
             </w:r>
-            <w:bookmarkEnd w:id="13"/>
+            <w:bookmarkEnd w:id="14"/>
             <w:r>
               <w:rPr>
                 <w:rFonts w:eastAsia="Times New Roman" w:ascii="Times New Roman" w:hAnsi="Times New Roman"/>
@@ -6089,8 +6150,8 @@
         <w:gridCol w:w="850"/>
         <w:gridCol w:w="998"/>
         <w:gridCol w:w="1132"/>
-        <w:gridCol w:w="885"/>
-        <w:gridCol w:w="952"/>
+        <w:gridCol w:w="886"/>
+        <w:gridCol w:w="951"/>
       </w:tblGrid>
       <w:tr>
         <w:trPr>
@@ -6393,7 +6454,7 @@
         </w:tc>
         <w:tc>
           <w:tcPr>
-            <w:tcW w:w="885" w:type="dxa"/>
+            <w:tcW w:w="886" w:type="dxa"/>
             <w:tcBorders>
               <w:top w:val="single" w:sz="4" w:space="0" w:color="00000A"/>
               <w:left w:val="single" w:sz="4" w:space="0" w:color="00000A"/>
@@ -6426,7 +6487,7 @@
         </w:tc>
         <w:tc>
           <w:tcPr>
-            <w:tcW w:w="952" w:type="dxa"/>
+            <w:tcW w:w="951" w:type="dxa"/>
             <w:tcBorders>
               <w:top w:val="single" w:sz="4" w:space="0" w:color="00000A"/>
               <w:left w:val="single" w:sz="4" w:space="0" w:color="00000A"/>
@@ -6793,7 +6854,7 @@
         </w:tc>
         <w:tc>
           <w:tcPr>
-            <w:tcW w:w="885" w:type="dxa"/>
+            <w:tcW w:w="886" w:type="dxa"/>
             <w:tcBorders>
               <w:top w:val="single" w:sz="4" w:space="0" w:color="00000A"/>
               <w:left w:val="single" w:sz="4" w:space="0" w:color="00000A"/>
@@ -6827,7 +6888,7 @@
         </w:tc>
         <w:tc>
           <w:tcPr>
-            <w:tcW w:w="952" w:type="dxa"/>
+            <w:tcW w:w="951" w:type="dxa"/>
             <w:tcBorders>
               <w:top w:val="single" w:sz="4" w:space="0" w:color="00000A"/>
               <w:left w:val="single" w:sz="4" w:space="0" w:color="00000A"/>
@@ -7195,7 +7256,7 @@
         </w:tc>
         <w:tc>
           <w:tcPr>
-            <w:tcW w:w="885" w:type="dxa"/>
+            <w:tcW w:w="886" w:type="dxa"/>
             <w:tcBorders>
               <w:top w:val="single" w:sz="4" w:space="0" w:color="00000A"/>
               <w:left w:val="single" w:sz="4" w:space="0" w:color="00000A"/>
@@ -7229,7 +7290,7 @@
         </w:tc>
         <w:tc>
           <w:tcPr>
-            <w:tcW w:w="952" w:type="dxa"/>
+            <w:tcW w:w="951" w:type="dxa"/>
             <w:tcBorders>
               <w:top w:val="single" w:sz="4" w:space="0" w:color="00000A"/>
               <w:left w:val="single" w:sz="4" w:space="0" w:color="00000A"/>
@@ -7331,7 +7392,7 @@
         </w:rPr>
         <w:t xml:space="preserve">Figure 1. Quality of life in young patients with JIA and healthy individuals according to the </w:t>
       </w:r>
-      <w:bookmarkStart w:id="14" w:name="__DdeLink__930_1948271137"/>
+      <w:bookmarkStart w:id="15" w:name="__DdeLink__930_1948271137"/>
       <w:r>
         <w:rPr>
           <w:rFonts w:ascii="Times New Roman" w:hAnsi="Times New Roman"/>
@@ -7339,7 +7400,7 @@
         </w:rPr>
         <w:t>SF-36 questionnaire</w:t>
       </w:r>
-      <w:bookmarkEnd w:id="14"/>
+      <w:bookmarkEnd w:id="15"/>
       <w:r>
         <w:rPr>
           <w:rFonts w:ascii="Times New Roman" w:hAnsi="Times New Roman"/>
@@ -7367,7 +7428,7 @@
             <wp:cNvGraphicFramePr/>
             <a:graphic xmlns:a="http://schemas.openxmlformats.org/drawingml/2006/main">
               <a:graphicData uri="http://schemas.openxmlformats.org/drawingml/2006/chart">
-                <c:chart xmlns:c="http://schemas.openxmlformats.org/drawingml/2006/chart" xmlns:r="http://schemas.openxmlformats.org/officeDocument/2006/relationships" r:id="rId2"/>
+                <c:chart xmlns:c="http://schemas.openxmlformats.org/drawingml/2006/chart" xmlns:r="http://schemas.openxmlformats.org/officeDocument/2006/relationships" r:id="rId3"/>
               </a:graphicData>
             </a:graphic>
           </wp:inline>
@@ -7449,7 +7510,7 @@
           <w:lang w:val="en-US"/>
         </w:rPr>
       </w:pPr>
-      <w:bookmarkStart w:id="15" w:name="__DdeLink__888_1225654907"/>
+      <w:bookmarkStart w:id="16" w:name="__DdeLink__888_1225654907"/>
       <w:r>
         <w:rPr>
           <w:rFonts w:ascii="Times New Roman" w:hAnsi="Times New Roman"/>
@@ -7457,7 +7518,7 @@
         </w:rPr>
         <w:t xml:space="preserve">Our patients </w:t>
       </w:r>
-      <w:bookmarkEnd w:id="15"/>
+      <w:bookmarkEnd w:id="16"/>
       <w:r>
         <w:rPr>
           <w:rFonts w:ascii="Times New Roman" w:hAnsi="Times New Roman"/>
@@ -7856,7 +7917,7 @@
         </w:rPr>
         <w:t xml:space="preserve">Hersh A, Scheven E, Yelin E. Adult outcome of childhood-onset rheumatic diseases. Nat Rev Rheumatol. 2011;7(5):290-295. DOI: </w:t>
       </w:r>
-      <w:hyperlink r:id="rId3">
+      <w:hyperlink r:id="rId4">
         <w:r>
           <w:rPr>
             <w:rStyle w:val="InternetLink"/>
@@ -7873,7 +7934,7 @@
         </w:rPr>
         <w:t xml:space="preserve"> PMID: </w:t>
       </w:r>
-      <w:hyperlink r:id="rId4">
+      <w:hyperlink r:id="rId5">
         <w:r>
           <w:rPr>
             <w:rStyle w:val="InternetLink"/>
@@ -7907,7 +7968,7 @@
         </w:rPr>
         <w:t xml:space="preserve">Scal P, Horvath K, Garwick A. Preparing for adulthood: health care transition counseling for youth with arthritis. Arthritis Rheum. 2009;61(1):52-57. DOI: </w:t>
       </w:r>
-      <w:hyperlink r:id="rId5">
+      <w:hyperlink r:id="rId6">
         <w:r>
           <w:rPr>
             <w:rStyle w:val="InternetLink"/>
@@ -7924,7 +7985,7 @@
         </w:rPr>
         <w:t xml:space="preserve"> PMID: </w:t>
       </w:r>
-      <w:hyperlink r:id="rId6">
+      <w:hyperlink r:id="rId7">
         <w:r>
           <w:rPr>
             <w:rStyle w:val="InternetLink"/>
@@ -7958,7 +8019,7 @@
         </w:rPr>
         <w:t xml:space="preserve">Ammerlaan JW, Scholtus LW, Bijlsma HJ, Prakken BJ, Kruize AA. An urge for change: transitional care for young adults with juvenile idiopathic arthritis. Patient Educ Couns. 2013;92(1):127–129. DOI: </w:t>
       </w:r>
-      <w:hyperlink r:id="rId7">
+      <w:hyperlink r:id="rId8">
         <w:r>
           <w:rPr>
             <w:rStyle w:val="InternetLink"/>
@@ -7975,7 +8036,7 @@
         </w:rPr>
         <w:t xml:space="preserve"> PMID: </w:t>
       </w:r>
-      <w:hyperlink r:id="rId8">
+      <w:hyperlink r:id="rId9">
         <w:r>
           <w:rPr>
             <w:rStyle w:val="InternetLink"/>
@@ -8009,7 +8070,7 @@
         </w:rPr>
         <w:t xml:space="preserve">Wells CK, McMorris BJ, Horvath KJ, Garwick AW, Scal PB. Youth report of healthcare transition counseling and autonomy support from their rheumatologist. Pediatr Rheumatol Online J. 2012;10:36. DOI: </w:t>
       </w:r>
-      <w:hyperlink r:id="rId9">
+      <w:hyperlink r:id="rId10">
         <w:r>
           <w:rPr>
             <w:rStyle w:val="InternetLink"/>
@@ -8043,7 +8104,7 @@
         </w:rPr>
         <w:t xml:space="preserve">Shaw KL, Southwood TR, McDonagh JE. User perspectives of transitional care for adolescents with juvenile idiopathic arthritis. Rheumatology. 2004;43(6):770–778. </w:t>
       </w:r>
-      <w:hyperlink r:id="rId10">
+      <w:hyperlink r:id="rId11">
         <w:r>
           <w:rPr>
             <w:rStyle w:val="InternetLink"/>
@@ -8060,7 +8121,7 @@
         </w:rPr>
         <w:t xml:space="preserve"> PMID: </w:t>
       </w:r>
-      <w:hyperlink r:id="rId11">
+      <w:hyperlink r:id="rId12">
         <w:r>
           <w:rPr>
             <w:rStyle w:val="InternetLink"/>
@@ -8094,7 +8155,7 @@
         </w:rPr>
         <w:t xml:space="preserve">Eyckmans L, Hilderson D, Westhovens R, Wouters C, Moons P. What does it mean to grow up with juvenile idiopathic arthritis? A qualitative study on the perspectives of patients. Clin Rheumatol. 2011;30(4):459–465. DOI: </w:t>
       </w:r>
-      <w:hyperlink r:id="rId12">
+      <w:hyperlink r:id="rId13">
         <w:r>
           <w:rPr>
             <w:rStyle w:val="InternetLink"/>
@@ -8111,7 +8172,7 @@
         </w:rPr>
         <w:t xml:space="preserve"> PMID: </w:t>
       </w:r>
-      <w:hyperlink r:id="rId13">
+      <w:hyperlink r:id="rId14">
         <w:r>
           <w:rPr>
             <w:rStyle w:val="InternetLink"/>
@@ -8145,7 +8206,7 @@
         </w:rPr>
         <w:t xml:space="preserve">Tong A, Jones J, Craig JC, Singh-Grewal D. Children’s experiences of living with juvenile idiopathic arthritis: a thematic synthesis of qualitative studies. Arthritis Care Res (Hoboken). 2012;64(9):1392–1404. DOI: </w:t>
       </w:r>
-      <w:hyperlink r:id="rId14">
+      <w:hyperlink r:id="rId15">
         <w:r>
           <w:rPr>
             <w:rStyle w:val="InternetLink"/>
@@ -8162,7 +8223,7 @@
         </w:rPr>
         <w:t xml:space="preserve">   PMID: </w:t>
       </w:r>
-      <w:hyperlink r:id="rId15">
+      <w:hyperlink r:id="rId16">
         <w:r>
           <w:rPr>
             <w:rStyle w:val="InternetLink"/>
@@ -8203,7 +8264,7 @@
         </w:rPr>
         <w:t xml:space="preserve">Packham JC, Hall MA. Long-term follow-up of 246 adults with juvenile idiopathic arthritis: functional outcome. Rheumatology (Oxford). 2002;41(12):1428–1435. DOI: </w:t>
       </w:r>
-      <w:hyperlink r:id="rId16">
+      <w:hyperlink r:id="rId17">
         <w:r>
           <w:rPr>
             <w:rStyle w:val="InternetLink"/>
@@ -8220,7 +8281,7 @@
         </w:rPr>
         <w:t xml:space="preserve"> PMID: </w:t>
       </w:r>
-      <w:hyperlink r:id="rId17">
+      <w:hyperlink r:id="rId18">
         <w:r>
           <w:rPr>
             <w:rStyle w:val="InternetLink"/>
@@ -8261,7 +8322,7 @@
         </w:rPr>
         <w:t xml:space="preserve">Magni-Manzoni S, Ruperto N, Pistorio A, Sala E, Solari N, Palmisani E, Cugno C, Bozzola E, Martini A, Ravelli A. Development and validation of a preliminary definition of minimal disease activity in juvenile idiopathic arthritis. Arthritis Rheum. 2008;59(8):1120–1127. DOI: </w:t>
       </w:r>
-      <w:hyperlink r:id="rId18">
+      <w:hyperlink r:id="rId19">
         <w:r>
           <w:rPr>
             <w:rStyle w:val="InternetLink"/>
@@ -8278,7 +8339,7 @@
         </w:rPr>
         <w:t xml:space="preserve"> PMID: </w:t>
       </w:r>
-      <w:hyperlink r:id="rId19">
+      <w:hyperlink r:id="rId20">
         <w:r>
           <w:rPr>
             <w:rStyle w:val="InternetLink"/>
@@ -8319,7 +8380,7 @@
         </w:rPr>
         <w:t xml:space="preserve">Haverman L, Grootenhuis MA, Berg JM, Veenendaal M, Dolman KM, Swart JF, Kuijpers TW, Rossum MA. Predictors of health- related quality of life in children and adolescents with juvenile idiopathic arthritis: results from a Web-based survey. Arthritis Care Res (Hoboken). 2012;64(5):694–703. DOI: </w:t>
       </w:r>
-      <w:hyperlink r:id="rId20">
+      <w:hyperlink r:id="rId21">
         <w:r>
           <w:rPr>
             <w:rStyle w:val="InternetLink"/>
@@ -8336,7 +8397,7 @@
         </w:rPr>
         <w:t xml:space="preserve"> PMID: </w:t>
       </w:r>
-      <w:hyperlink r:id="rId21">
+      <w:hyperlink r:id="rId22">
         <w:r>
           <w:rPr>
             <w:rStyle w:val="InternetLink"/>
@@ -8370,7 +8431,7 @@
         </w:rPr>
         <w:t xml:space="preserve">Kalyoncu U, Dougados M, Daurès JP, Gossec L. Reporting of patient-reported out- comes in recent trials in rheumatoid arthritis: a systematic literature review. Ann Rheum Dis. 2009;68(2):183–190. DOI: </w:t>
       </w:r>
-      <w:hyperlink r:id="rId22">
+      <w:hyperlink r:id="rId23">
         <w:r>
           <w:rPr>
             <w:rStyle w:val="InternetLink"/>
@@ -8387,7 +8448,7 @@
         </w:rPr>
         <w:t xml:space="preserve"> PMID: </w:t>
       </w:r>
-      <w:hyperlink r:id="rId23">
+      <w:hyperlink r:id="rId24">
         <w:r>
           <w:rPr>
             <w:rStyle w:val="InternetLink"/>
@@ -8428,7 +8489,7 @@
         </w:rPr>
         <w:t xml:space="preserve">Bruce B, Fries JF. The Health Assessment Questionnaire (HAQ). Clin Exp Rheumatol. 2005;23(5):14–18. PMID: </w:t>
       </w:r>
-      <w:hyperlink r:id="rId24">
+      <w:hyperlink r:id="rId25">
         <w:r>
           <w:rPr>
             <w:rStyle w:val="InternetLink"/>
@@ -8469,7 +8530,7 @@
         </w:rPr>
         <w:t xml:space="preserve">Petty RE, Southwood TR, Manners P, Baum J, Glass DN, Goldenberg J, He X, Maldonado-Cocco J, Orozco-Alcala J, Prieur AM, Suarez-Almazor ME, Woo P. International League of Associations for Rheumatology classification of juvenile idiopathic arthritis: second revision, Edmonton, 2001. J Rheumatol. 2004;31(2):390–392. PMID: </w:t>
       </w:r>
-      <w:hyperlink r:id="rId25">
+      <w:hyperlink r:id="rId26">
         <w:r>
           <w:rPr>
             <w:rStyle w:val="InternetLink"/>
@@ -8510,7 +8571,7 @@
         </w:rPr>
         <w:t xml:space="preserve">Beukelman T, Patkar NM, Saag KG, Tolleson-Rinehart S, Cron RQ, DeWitt EM, Ilowite NT, Kimura Y, Laxer RM, Lovell DJ, Martini A, Rabinovich CE, Ruperto N. 2011 American College of Rheumatology recommendations for the treatment of juvenile idiopathic arthritis: initiation and safety monitoring of therapeutic agents for the treatment of arthritis and systemic features. Arthritis Care Res. 2011;63(4):465–482. DOI: </w:t>
       </w:r>
-      <w:hyperlink r:id="rId26">
+      <w:hyperlink r:id="rId27">
         <w:r>
           <w:rPr>
             <w:rStyle w:val="InternetLink"/>
@@ -8527,7 +8588,7 @@
         </w:rPr>
         <w:t xml:space="preserve">  PMID: </w:t>
       </w:r>
-      <w:hyperlink r:id="rId27">
+      <w:hyperlink r:id="rId28">
         <w:r>
           <w:rPr>
             <w:rStyle w:val="InternetLink"/>
@@ -8568,7 +8629,7 @@
         </w:rPr>
         <w:t xml:space="preserve">Foster HE, Marshall N, Myers A, Dunkley P, Griffiths ID. Outcome in adults with juvenile idiopathic arthritis: a quality of life study. Arthritis Rheum. 2003;48(3):767–775. DOI: </w:t>
       </w:r>
-      <w:hyperlink r:id="rId28">
+      <w:hyperlink r:id="rId29">
         <w:r>
           <w:rPr>
             <w:rStyle w:val="InternetLink"/>
@@ -8585,7 +8646,7 @@
         </w:rPr>
         <w:t xml:space="preserve"> PMID: </w:t>
       </w:r>
-      <w:hyperlink r:id="rId29">
+      <w:hyperlink r:id="rId30">
         <w:r>
           <w:rPr>
             <w:rStyle w:val="InternetLink"/>
@@ -8626,7 +8687,7 @@
         </w:rPr>
         <w:t xml:space="preserve">Ruperto N, Levinson JE, Ravelli A, Shear ES, Link Tague B, Murray K, Martini A, Giannini EH. Long-term health outcomes and quality of life in American and Italian inception cohorts of patients with juvenile rheumatoid arthritis; I; Outcome status. J Rheumatol. 1997;24(5):945–951. PMID: </w:t>
       </w:r>
-      <w:hyperlink r:id="rId30">
+      <w:hyperlink r:id="rId31">
         <w:r>
           <w:rPr>
             <w:rStyle w:val="InternetLink"/>
@@ -8667,7 +8728,7 @@
         </w:rPr>
         <w:t xml:space="preserve">Flatø B, Aasland A, Vinje O, Førre O. Outcome and predictive factors in juvenile rheumatoid arthritis and juvenile spondyloarthropathy. J Rheumatol. 1998;25(2):366–375. PMID: </w:t>
       </w:r>
-      <w:hyperlink r:id="rId31">
+      <w:hyperlink r:id="rId32">
         <w:r>
           <w:rPr>
             <w:rStyle w:val="InternetLink"/>
@@ -8708,7 +8769,7 @@
         </w:rPr>
         <w:t xml:space="preserve">Peterson LS, Mason T, Nelson AM, O'Fallon WM, Gabriel SE. Psychosocial outcomes and health status of adults who have had juvenile rheumatoid arthritis: a controlled, population-based study. Arthritis Rheum. 1997;40(12):2235–2240.  PMID:  </w:t>
       </w:r>
-      <w:hyperlink r:id="rId32">
+      <w:hyperlink r:id="rId33">
         <w:r>
           <w:rPr>
             <w:rStyle w:val="InternetLink"/>
@@ -8749,7 +8810,7 @@
         </w:rPr>
         <w:t xml:space="preserve">Arkela-Kautiainen M, Haapasaari J, Kautiainen H, Vikkumaa I, Malkia E, Leirisalo-Repo M. Favourable social functioning and health related quality of life of patients with JIA in early adulthood. Ann Rheum Dis. 2005;64(6):875–880. DOI: </w:t>
       </w:r>
-      <w:hyperlink r:id="rId33">
+      <w:hyperlink r:id="rId34">
         <w:r>
           <w:rPr>
             <w:rStyle w:val="InternetLink"/>
@@ -8790,7 +8851,7 @@
         </w:rPr>
         <w:t xml:space="preserve">Oen K, Malleson PN, Cabral DA, Rosenberg AM, Petty RE, Reed M, Schroeder ML, Cheang M. Early predictors of longterm outcome in patients with juvenile rheumatoid arthritis: subset-specific correlations. J Rheumatol. 2003;30(3):585–593. URL: </w:t>
       </w:r>
-      <w:hyperlink r:id="rId34">
+      <w:hyperlink r:id="rId35">
         <w:r>
           <w:rPr>
             <w:rStyle w:val="InternetLink"/>
@@ -8807,7 +8868,7 @@
         </w:rPr>
         <w:t xml:space="preserve"> PMID: </w:t>
       </w:r>
-      <w:hyperlink r:id="rId35">
+      <w:hyperlink r:id="rId36">
         <w:r>
           <w:rPr>
             <w:rStyle w:val="InternetLink"/>
@@ -8881,7 +8942,7 @@
         </w:rPr>
         <w:t xml:space="preserve">CJ. Impact of juvenile idiopathic arthritis on quality of life during transition period at the era of biotherapies. Joint Bone Spine. 2015 </w:t>
       </w:r>
-      <w:hyperlink r:id="rId36">
+      <w:hyperlink r:id="rId37">
         <w:r>
           <w:rPr>
             <w:rStyle w:val="InternetLink"/>
@@ -8898,7 +8959,7 @@
         </w:rPr>
         <w:t xml:space="preserve"> PMID: </w:t>
       </w:r>
-      <w:hyperlink r:id="rId37">
+      <w:hyperlink r:id="rId38">
         <w:r>
           <w:rPr>
             <w:rStyle w:val="InternetLink"/>
@@ -8939,7 +9000,7 @@
         </w:rPr>
         <w:t xml:space="preserve">Ding T, Hall A, Jacobs K, David J. Psychological functioning of children and adolescents with juvenile idiopathic arthritis is related to physical disability but not to disease status. Rheumatology (Oxford). 2008;47(5): 660–664. DOI: </w:t>
       </w:r>
-      <w:hyperlink r:id="rId38">
+      <w:hyperlink r:id="rId39">
         <w:r>
           <w:rPr>
             <w:rStyle w:val="InternetLink"/>
@@ -8956,7 +9017,7 @@
         </w:rPr>
         <w:t xml:space="preserve"> PMID: </w:t>
       </w:r>
-      <w:hyperlink r:id="rId39">
+      <w:hyperlink r:id="rId40">
         <w:r>
           <w:rPr>
             <w:rStyle w:val="InternetLink"/>
@@ -8997,7 +9058,7 @@
         </w:rPr>
         <w:t xml:space="preserve">LeBovidge JS, Lavigne JV, Donenberg GR, Miller ML. Psychological adjustment of children and adolescents with chronic arthritis: a meta-analytic review. J Pediatr Psychol. 2003;28(1):29–39. DOI: </w:t>
       </w:r>
-      <w:hyperlink r:id="rId40">
+      <w:hyperlink r:id="rId41">
         <w:r>
           <w:rPr>
             <w:rStyle w:val="InternetLink"/>
@@ -9014,7 +9075,7 @@
         </w:rPr>
         <w:t xml:space="preserve"> PMID: </w:t>
       </w:r>
-      <w:hyperlink r:id="rId41">
+      <w:hyperlink r:id="rId42">
         <w:r>
           <w:rPr>
             <w:rStyle w:val="InternetLink"/>
@@ -9055,7 +9116,7 @@
         </w:rPr>
         <w:t xml:space="preserve">Minden K, Niewerth M, Listing J, Biedermann T, Bollow M, Schöntube M, Zink A. Long-term outcome in patients with juvenile idiopathic arthritis. Arthritis Rheum. 2002;46(9):2392–2401. DOI: </w:t>
       </w:r>
-      <w:hyperlink r:id="rId42">
+      <w:hyperlink r:id="rId43">
         <w:r>
           <w:rPr>
             <w:rStyle w:val="InternetLink"/>
@@ -9072,7 +9133,7 @@
         </w:rPr>
         <w:t xml:space="preserve"> PMID: </w:t>
       </w:r>
-      <w:hyperlink r:id="rId43">
+      <w:hyperlink r:id="rId44">
         <w:r>
           <w:rPr>
             <w:rStyle w:val="InternetLink"/>
@@ -9113,7 +9174,7 @@
         </w:rPr>
         <w:t xml:space="preserve">Stinson JN, Luca N, Jibb LA. Assessment and management of pain in juvenile idiopathic arthritis. Pain Res Manag. 2012;17(6):91–396. DOI: </w:t>
       </w:r>
-      <w:hyperlink r:id="rId44">
+      <w:hyperlink r:id="rId45">
         <w:r>
           <w:rPr>
             <w:rStyle w:val="InternetLink"/>
@@ -9130,7 +9191,7 @@
         </w:rPr>
         <w:t xml:space="preserve"> PMID: </w:t>
       </w:r>
-      <w:hyperlink r:id="rId45">
+      <w:hyperlink r:id="rId46">
         <w:r>
           <w:rPr>
             <w:rStyle w:val="InternetLink"/>
@@ -9171,7 +9232,7 @@
         </w:rPr>
         <w:t xml:space="preserve">Jordan JM. Effect of race and ethnicity on outcomes in arthritis and rheumatic conditions. Curr Opin Rheumatol. 1999; 11(2):98–103. DOI: </w:t>
       </w:r>
-      <w:hyperlink r:id="rId46">
+      <w:hyperlink r:id="rId47">
         <w:r>
           <w:rPr>
             <w:rStyle w:val="InternetLink"/>
@@ -9188,7 +9249,7 @@
         </w:rPr>
         <w:t xml:space="preserve"> PMID: </w:t>
       </w:r>
-      <w:hyperlink r:id="rId47">
+      <w:hyperlink r:id="rId48">
         <w:r>
           <w:rPr>
             <w:rStyle w:val="InternetLink"/>
@@ -9229,7 +9290,7 @@
         </w:rPr>
         <w:t xml:space="preserve">Baker TA, Green CR. Intrarace differences among black and white Americans presenting for chronic pain management: the influence of age, physical health, and psychosocial factors. Pain Med. 2005;6(1):29–38. DOI: </w:t>
       </w:r>
-      <w:hyperlink r:id="rId48">
+      <w:hyperlink r:id="rId49">
         <w:r>
           <w:rPr>
             <w:rStyle w:val="InternetLink"/>
@@ -9246,7 +9307,7 @@
         </w:rPr>
         <w:t xml:space="preserve"> PMID: </w:t>
       </w:r>
-      <w:hyperlink r:id="rId49">
+      <w:hyperlink r:id="rId50">
         <w:r>
           <w:rPr>
             <w:rStyle w:val="InternetLink"/>
@@ -9287,7 +9348,7 @@
         </w:rPr>
         <w:t xml:space="preserve">Klotsche J, Minden K, Thon A, Ganser G, Urban A, Horneff G. Improvement in Health-related Quality of Life for children with juvenile idiopathic arthritis after start of treatment with etanercept. Arthritis Care Res (Hoboken). 2014;66(2):253–262. DOI: </w:t>
       </w:r>
-      <w:hyperlink r:id="rId50">
+      <w:hyperlink r:id="rId51">
         <w:r>
           <w:rPr>
             <w:rStyle w:val="InternetLink"/>
@@ -9304,7 +9365,7 @@
         </w:rPr>
         <w:t xml:space="preserve"> PMID: </w:t>
       </w:r>
-      <w:hyperlink r:id="rId51">
+      <w:hyperlink r:id="rId52">
         <w:r>
           <w:rPr>
             <w:rStyle w:val="InternetLink"/>
@@ -9345,7 +9406,7 @@
         </w:rPr>
         <w:t xml:space="preserve">Prince FH, Geerdink LM, Borsboom GJ, Twilt M, Rossum MA, Hoppenreijs EP, Cate RT, Koopman-Keemink Y, Santen-Hoeufft M, Raat H, Suijlekom-Smit LW. Major improvement in health-related quality of life during the use of etanercept in patients with previously refractory juvenile idiopathic arthritis. Ann Rheum Dis. 2010; 69(1):138–142. DOI: </w:t>
       </w:r>
-      <w:hyperlink r:id="rId52">
+      <w:hyperlink r:id="rId53">
         <w:r>
           <w:rPr>
             <w:rStyle w:val="InternetLink"/>
@@ -9362,7 +9423,7 @@
         </w:rPr>
         <w:t xml:space="preserve"> PMID: </w:t>
       </w:r>
-      <w:hyperlink r:id="rId53">
+      <w:hyperlink r:id="rId54">
         <w:r>
           <w:rPr>
             <w:rStyle w:val="InternetLink"/>
@@ -9386,7 +9447,7 @@
           <w:docPartGallery w:val="Bibliographies"/>
           <w:docPartUnique w:val="true"/>
         </w:docPartObj>
-        <w:id w:val="439369039"/>
+        <w:id w:val="216220862"/>
       </w:sdtPr>
       <w:sdtContent>
         <w:p>
@@ -9473,11 +9534,29 @@
           </w:r>
           <w:r>
             <w:rPr/>
-            <w:t>, стр.</w:t>
+            <w:t>, стр</w:t>
           </w:r>
           <w:r>
             <w:rPr/>
             <w:fldChar w:fldCharType="end"/>
+          </w:r>
+        </w:p>
+        <w:p>
+          <w:pPr>
+            <w:pStyle w:val="Normal"/>
+            <w:rPr/>
+          </w:pPr>
+          <w:r>
+            <w:rPr/>
+          </w:r>
+        </w:p>
+        <w:p>
+          <w:pPr>
+            <w:pStyle w:val="Normal"/>
+            <w:rPr/>
+          </w:pPr>
+          <w:r>
+            <w:rPr/>
           </w:r>
         </w:p>
         <w:p>
@@ -9622,8 +9701,8 @@
         </w:rPr>
         <w:t>Zotero</w:t>
       </w:r>
-      <w:bookmarkStart w:id="16" w:name="_GoBack"/>
-      <w:bookmarkEnd w:id="16"/>
+      <w:bookmarkStart w:id="17" w:name="_GoBack"/>
+      <w:bookmarkEnd w:id="17"/>
     </w:p>
     <w:p>
       <w:pPr>
@@ -9641,7 +9720,7 @@
         <w:rPr/>
         <w:fldChar w:fldCharType="separate"/>
       </w:r>
-      <w:bookmarkStart w:id="17" w:name="__Fieldmark__895_1948271137"/>
+      <w:bookmarkStart w:id="18" w:name="__Fieldmark__968_1205966819"/>
       <w:r>
         <w:rPr/>
       </w:r>
@@ -9652,7 +9731,7 @@
         </w:rPr>
         <w:t>1</w:t>
       </w:r>
-      <w:bookmarkStart w:id="18" w:name="__Fieldmark__890_3555270522"/>
+      <w:bookmarkStart w:id="19" w:name="__Fieldmark__895_1948271137"/>
       <w:r>
         <w:rPr>
           <w:rFonts w:ascii="Times New Roman" w:hAnsi="Times New Roman"/>
@@ -9660,7 +9739,7 @@
         </w:rPr>
         <w:t>.</w:t>
       </w:r>
-      <w:bookmarkStart w:id="19" w:name="__Fieldmark__883_712766526"/>
+      <w:bookmarkStart w:id="20" w:name="__Fieldmark__890_3555270522"/>
       <w:r>
         <w:rPr>
           <w:rFonts w:ascii="Times New Roman" w:hAnsi="Times New Roman"/>
@@ -9668,7 +9747,7 @@
         </w:rPr>
         <w:t xml:space="preserve"> </w:t>
       </w:r>
-      <w:bookmarkStart w:id="20" w:name="__Fieldmark__879_2241033896"/>
+      <w:bookmarkStart w:id="21" w:name="__Fieldmark__883_712766526"/>
       <w:r>
         <w:rPr>
           <w:rFonts w:ascii="Times New Roman" w:hAnsi="Times New Roman"/>
@@ -9676,7 +9755,7 @@
         </w:rPr>
         <w:tab/>
       </w:r>
-      <w:bookmarkStart w:id="21" w:name="__Fieldmark__872_1225654907"/>
+      <w:bookmarkStart w:id="22" w:name="__Fieldmark__879_2241033896"/>
       <w:r>
         <w:rPr>
           <w:rFonts w:ascii="Times New Roman" w:hAnsi="Times New Roman"/>
@@ -9684,7 +9763,7 @@
         </w:rPr>
         <w:t>C</w:t>
       </w:r>
-      <w:bookmarkStart w:id="22" w:name="__Fieldmark__803_4279585507"/>
+      <w:bookmarkStart w:id="23" w:name="__Fieldmark__872_1225654907"/>
       <w:r>
         <w:rPr>
           <w:rFonts w:ascii="Times New Roman" w:hAnsi="Times New Roman"/>
@@ -9692,13 +9771,21 @@
         </w:rPr>
         <w:t>h</w:t>
       </w:r>
-      <w:bookmarkStart w:id="23" w:name="__Fieldmark__1213_434484431"/>
-      <w:r>
-        <w:rPr>
-          <w:rFonts w:ascii="Times New Roman" w:hAnsi="Times New Roman"/>
-          <w:lang w:val="en-US"/>
-        </w:rPr>
-        <w:t xml:space="preserve">andler V. Google and suicides: what can we learn about the use of internet to prevent suicides? </w:t>
+      <w:bookmarkStart w:id="24" w:name="__Fieldmark__803_4279585507"/>
+      <w:r>
+        <w:rPr>
+          <w:rFonts w:ascii="Times New Roman" w:hAnsi="Times New Roman"/>
+          <w:lang w:val="en-US"/>
+        </w:rPr>
+        <w:t>a</w:t>
+      </w:r>
+      <w:bookmarkStart w:id="25" w:name="__Fieldmark__1213_434484431"/>
+      <w:r>
+        <w:rPr>
+          <w:rFonts w:ascii="Times New Roman" w:hAnsi="Times New Roman"/>
+          <w:lang w:val="en-US"/>
+        </w:rPr>
+        <w:t xml:space="preserve">ndler V. Google and suicides: what can we learn about the use of internet to prevent suicides? </w:t>
       </w:r>
       <w:r>
         <w:rPr>
@@ -9713,13 +9800,14 @@
         <w:rPr/>
         <w:fldChar w:fldCharType="end"/>
       </w:r>
-      <w:bookmarkEnd w:id="17"/>
       <w:bookmarkEnd w:id="18"/>
       <w:bookmarkEnd w:id="19"/>
       <w:bookmarkEnd w:id="20"/>
       <w:bookmarkEnd w:id="21"/>
       <w:bookmarkEnd w:id="22"/>
       <w:bookmarkEnd w:id="23"/>
+      <w:bookmarkEnd w:id="24"/>
+      <w:bookmarkEnd w:id="25"/>
     </w:p>
     <w:p>
       <w:pPr>
@@ -12285,6 +12373,140 @@
       <w:lang w:val="en-US"/>
     </w:rPr>
   </w:style>
+  <w:style w:type="character" w:styleId="ListLabel152">
+    <w:name w:val="ListLabel 152"/>
+    <w:qFormat/>
+    <w:rPr>
+      <w:rFonts w:ascii="Times New Roman" w:hAnsi="Times New Roman" w:cs="Times New Roman"/>
+    </w:rPr>
+  </w:style>
+  <w:style w:type="character" w:styleId="ListLabel153">
+    <w:name w:val="ListLabel 153"/>
+    <w:qFormat/>
+    <w:rPr>
+      <w:rFonts w:cs="Courier New"/>
+    </w:rPr>
+  </w:style>
+  <w:style w:type="character" w:styleId="ListLabel154">
+    <w:name w:val="ListLabel 154"/>
+    <w:qFormat/>
+    <w:rPr>
+      <w:rFonts w:cs="Wingdings"/>
+    </w:rPr>
+  </w:style>
+  <w:style w:type="character" w:styleId="ListLabel155">
+    <w:name w:val="ListLabel 155"/>
+    <w:qFormat/>
+    <w:rPr>
+      <w:rFonts w:cs="Symbol"/>
+    </w:rPr>
+  </w:style>
+  <w:style w:type="character" w:styleId="ListLabel156">
+    <w:name w:val="ListLabel 156"/>
+    <w:qFormat/>
+    <w:rPr>
+      <w:rFonts w:cs="Courier New"/>
+    </w:rPr>
+  </w:style>
+  <w:style w:type="character" w:styleId="ListLabel157">
+    <w:name w:val="ListLabel 157"/>
+    <w:qFormat/>
+    <w:rPr>
+      <w:rFonts w:cs="Wingdings"/>
+    </w:rPr>
+  </w:style>
+  <w:style w:type="character" w:styleId="ListLabel158">
+    <w:name w:val="ListLabel 158"/>
+    <w:qFormat/>
+    <w:rPr>
+      <w:rFonts w:cs="Symbol"/>
+    </w:rPr>
+  </w:style>
+  <w:style w:type="character" w:styleId="ListLabel159">
+    <w:name w:val="ListLabel 159"/>
+    <w:qFormat/>
+    <w:rPr>
+      <w:rFonts w:cs="Courier New"/>
+    </w:rPr>
+  </w:style>
+  <w:style w:type="character" w:styleId="ListLabel160">
+    <w:name w:val="ListLabel 160"/>
+    <w:qFormat/>
+    <w:rPr>
+      <w:rFonts w:cs="Wingdings"/>
+    </w:rPr>
+  </w:style>
+  <w:style w:type="character" w:styleId="ListLabel161">
+    <w:name w:val="ListLabel 161"/>
+    <w:qFormat/>
+    <w:rPr>
+      <w:rFonts w:ascii="Times New Roman" w:hAnsi="Times New Roman" w:cs="Times New Roman"/>
+    </w:rPr>
+  </w:style>
+  <w:style w:type="character" w:styleId="ListLabel162">
+    <w:name w:val="ListLabel 162"/>
+    <w:qFormat/>
+    <w:rPr>
+      <w:rFonts w:cs="Courier New"/>
+    </w:rPr>
+  </w:style>
+  <w:style w:type="character" w:styleId="ListLabel163">
+    <w:name w:val="ListLabel 163"/>
+    <w:qFormat/>
+    <w:rPr>
+      <w:rFonts w:cs="Wingdings"/>
+    </w:rPr>
+  </w:style>
+  <w:style w:type="character" w:styleId="ListLabel164">
+    <w:name w:val="ListLabel 164"/>
+    <w:qFormat/>
+    <w:rPr>
+      <w:rFonts w:cs="Symbol"/>
+    </w:rPr>
+  </w:style>
+  <w:style w:type="character" w:styleId="ListLabel165">
+    <w:name w:val="ListLabel 165"/>
+    <w:qFormat/>
+    <w:rPr>
+      <w:rFonts w:cs="Courier New"/>
+    </w:rPr>
+  </w:style>
+  <w:style w:type="character" w:styleId="ListLabel166">
+    <w:name w:val="ListLabel 166"/>
+    <w:qFormat/>
+    <w:rPr>
+      <w:rFonts w:cs="Wingdings"/>
+    </w:rPr>
+  </w:style>
+  <w:style w:type="character" w:styleId="ListLabel167">
+    <w:name w:val="ListLabel 167"/>
+    <w:qFormat/>
+    <w:rPr>
+      <w:rFonts w:cs="Symbol"/>
+    </w:rPr>
+  </w:style>
+  <w:style w:type="character" w:styleId="ListLabel168">
+    <w:name w:val="ListLabel 168"/>
+    <w:qFormat/>
+    <w:rPr>
+      <w:rFonts w:cs="Courier New"/>
+    </w:rPr>
+  </w:style>
+  <w:style w:type="character" w:styleId="ListLabel169">
+    <w:name w:val="ListLabel 169"/>
+    <w:qFormat/>
+    <w:rPr>
+      <w:rFonts w:cs="Wingdings"/>
+    </w:rPr>
+  </w:style>
+  <w:style w:type="character" w:styleId="ListLabel170">
+    <w:name w:val="ListLabel 170"/>
+    <w:qFormat/>
+    <w:rPr>
+      <w:rFonts w:ascii="Times New Roman" w:hAnsi="Times New Roman"/>
+      <w:lang w:val="en-US"/>
+    </w:rPr>
+  </w:style>
   <w:style w:type="paragraph" w:styleId="Heading" w:customStyle="1">
     <w:name w:val="Heading"/>
     <w:basedOn w:val="Normal"/>
@@ -12567,6 +12789,12 @@
         </c:rich>
       </c:tx>
       <c:overlay val="0"/>
+      <c:spPr>
+        <a:noFill/>
+        <a:ln>
+          <a:noFill/>
+        </a:ln>
+      </c:spPr>
     </c:title>
     <c:autoTitleDeleted val="0"/>
     <c:plotArea>
@@ -12798,11 +13026,11 @@
         </c:ser>
         <c:gapWidth val="150"/>
         <c:overlap val="0"/>
-        <c:axId val="59157129"/>
-        <c:axId val="98315343"/>
+        <c:axId val="10100675"/>
+        <c:axId val="23788144"/>
       </c:barChart>
       <c:catAx>
-        <c:axId val="59157129"/>
+        <c:axId val="10100675"/>
         <c:scaling>
           <c:orientation val="minMax"/>
         </c:scaling>
@@ -12834,14 +13062,14 @@
             </a:pPr>
           </a:p>
         </c:txPr>
-        <c:crossAx val="98315343"/>
+        <c:crossAx val="23788144"/>
         <c:crosses val="autoZero"/>
         <c:auto val="1"/>
         <c:lblAlgn val="ctr"/>
         <c:lblOffset val="100"/>
       </c:catAx>
       <c:valAx>
-        <c:axId val="98315343"/>
+        <c:axId val="23788144"/>
         <c:scaling>
           <c:orientation val="minMax"/>
         </c:scaling>
@@ -12883,7 +13111,7 @@
             </a:pPr>
           </a:p>
         </c:txPr>
-        <c:crossAx val="59157129"/>
+        <c:crossAx val="10100675"/>
         <c:crosses val="autoZero"/>
       </c:valAx>
       <c:spPr>

</xml_diff>

<commit_message>
#7 initial support for drawings
</commit_message>
<xml_diff>
--- a/samples/input/example.docx
+++ b/samples/input/example.docx
@@ -117,14 +117,7 @@
           <w:rFonts w:ascii="Times New Roman" w:hAnsi="Times New Roman"/>
           <w:lang w:val="en-US"/>
         </w:rPr>
-        <w:t xml:space="preserve"> throughout the lifespan [1,2]. Medical workers who are aware of the JIA’s clinical course specifics in adolescence can provide better assistance at the transition stage when a patient’s healthcare shifts from a pediatric to an adult health services [3, 4,5]. The patient's transmission is a multidimensional, interdisciplinary and active process, which addresses the medical, socio-psychological and educational/professional needs of adolescents with JIA [6,7,8]. Previous studies </w:t>
-      </w:r>
-      <w:r>
-        <w:rPr>
-          <w:rFonts w:ascii="Times New Roman" w:hAnsi="Times New Roman"/>
-          <w:lang w:val="en-US"/>
-        </w:rPr>
-        <w:t>(</w:t>
+        <w:t xml:space="preserve"> throughout the lifespan [1,2]. Medical workers who are aware of the JIA’s clinical course specifics in adolescence can provide better assistance at the transition stage when a patient’s healthcare shifts from a pediatric to an adult health services [3, 4,5]. The patient's transmission is a multidimensional, interdisciplinary and active process, which addresses the medical, socio-psychological and educational/professional needs of adolescents with JIA [6,7,8]. Previous studies (</w:t>
       </w:r>
       <w:hyperlink r:id="rId2">
         <w:r>
@@ -141,14 +134,7 @@
           <w:rFonts w:ascii="Times New Roman" w:hAnsi="Times New Roman"/>
           <w:lang w:val="en-US"/>
         </w:rPr>
-        <w:t>)</w:t>
-      </w:r>
-      <w:r>
-        <w:rPr>
-          <w:rFonts w:ascii="Times New Roman" w:hAnsi="Times New Roman"/>
-          <w:lang w:val="en-US"/>
-        </w:rPr>
-        <w:t xml:space="preserve"> have shown that the use of specific questionnaires (CHQ, Peds-QL) don’t allow fully assess psychometric changes in young adults.</w:t>
+        <w:t>) have shown that the use of specific questionnaires (CHQ, Peds-QL) don’t allow fully assess psychometric changes in young adults.</w:t>
       </w:r>
       <w:r>
         <w:rPr>
@@ -486,7 +472,7 @@
         <w:rPr/>
         <w:fldChar w:fldCharType="separate"/>
       </w:r>
-      <w:bookmarkStart w:id="0" w:name="__Fieldmark__41_1205966819"/>
+      <w:bookmarkStart w:id="0" w:name="__Fieldmark__47_2459672641"/>
       <w:r>
         <w:rPr/>
       </w:r>
@@ -497,7 +483,7 @@
         </w:rPr>
         <w:t>(</w:t>
       </w:r>
-      <w:bookmarkStart w:id="1" w:name="__Fieldmark__41_1948271137"/>
+      <w:bookmarkStart w:id="1" w:name="__Fieldmark__41_1205966819"/>
       <w:r>
         <w:rPr>
           <w:rFonts w:ascii="Times New Roman" w:hAnsi="Times New Roman"/>
@@ -505,7 +491,7 @@
         </w:rPr>
         <w:t>1</w:t>
       </w:r>
-      <w:bookmarkStart w:id="2" w:name="__Fieldmark__39_3555270522"/>
+      <w:bookmarkStart w:id="2" w:name="__Fieldmark__41_1948271137"/>
       <w:r>
         <w:rPr>
           <w:rFonts w:ascii="Times New Roman" w:hAnsi="Times New Roman"/>
@@ -513,7 +499,7 @@
         </w:rPr>
         <w:t>)</w:t>
       </w:r>
-      <w:bookmarkStart w:id="3" w:name="__Fieldmark__39_712766526"/>
+      <w:bookmarkStart w:id="3" w:name="__Fieldmark__39_3555270522"/>
       <w:r>
         <w:rPr/>
       </w:r>
@@ -521,10 +507,11 @@
         <w:rPr/>
         <w:fldChar w:fldCharType="end"/>
       </w:r>
-      <w:bookmarkStart w:id="4" w:name="__Fieldmark__32_1225654907"/>
-      <w:bookmarkStart w:id="5" w:name="__Fieldmark__50_434484431"/>
-      <w:bookmarkStart w:id="6" w:name="__Fieldmark__32_4279585507"/>
-      <w:bookmarkStart w:id="7" w:name="__Fieldmark__38_2241033896"/>
+      <w:bookmarkStart w:id="4" w:name="__Fieldmark__38_2241033896"/>
+      <w:bookmarkStart w:id="5" w:name="__Fieldmark__32_4279585507"/>
+      <w:bookmarkStart w:id="6" w:name="__Fieldmark__50_434484431"/>
+      <w:bookmarkStart w:id="7" w:name="__Fieldmark__32_1225654907"/>
+      <w:bookmarkStart w:id="8" w:name="__Fieldmark__39_712766526"/>
       <w:bookmarkEnd w:id="0"/>
       <w:bookmarkEnd w:id="1"/>
       <w:bookmarkEnd w:id="2"/>
@@ -533,6 +520,7 @@
       <w:bookmarkEnd w:id="5"/>
       <w:bookmarkEnd w:id="6"/>
       <w:bookmarkEnd w:id="7"/>
+      <w:bookmarkEnd w:id="8"/>
       <w:r>
         <w:rPr>
           <w:rFonts w:ascii="Times New Roman" w:hAnsi="Times New Roman"/>
@@ -691,7 +679,7 @@
         </w:tblBorders>
         <w:tblCellMar>
           <w:top w:w="55" w:type="dxa"/>
-          <w:left w:w="53" w:type="dxa"/>
+          <w:left w:w="52" w:type="dxa"/>
           <w:bottom w:w="55" w:type="dxa"/>
           <w:right w:w="55" w:type="dxa"/>
         </w:tblCellMar>
@@ -700,8 +688,8 @@
         <w:gridCol w:w="2076"/>
         <w:gridCol w:w="2077"/>
         <w:gridCol w:w="2075"/>
-        <w:gridCol w:w="1"/>
-        <w:gridCol w:w="2076"/>
+        <w:gridCol w:w="2"/>
+        <w:gridCol w:w="2075"/>
       </w:tblGrid>
       <w:tr>
         <w:trPr/>
@@ -1247,7 +1235,7 @@
         </w:tc>
         <w:tc>
           <w:tcPr>
-            <w:tcW w:w="2076" w:type="dxa"/>
+            <w:tcW w:w="2077" w:type="dxa"/>
             <w:gridSpan w:val="2"/>
             <w:tcBorders>
               <w:top w:val="single" w:sz="2" w:space="0" w:color="000000"/>
@@ -1269,7 +1257,7 @@
         </w:tc>
         <w:tc>
           <w:tcPr>
-            <w:tcW w:w="2076" w:type="dxa"/>
+            <w:tcW w:w="2075" w:type="dxa"/>
             <w:tcBorders>
               <w:top w:val="single" w:sz="2" w:space="0" w:color="000000"/>
               <w:left w:val="single" w:sz="2" w:space="0" w:color="000000"/>
@@ -4197,7 +4185,7 @@
                 <w:lang w:val="en-US"/>
               </w:rPr>
             </w:pPr>
-            <w:bookmarkStart w:id="8" w:name="__DdeLink__815_4279585507"/>
+            <w:bookmarkStart w:id="9" w:name="__DdeLink__815_4279585507"/>
             <w:r>
               <w:rPr>
                 <w:rFonts w:eastAsia="Times New Roman" w:ascii="Times New Roman" w:hAnsi="Times New Roman"/>
@@ -4223,7 +4211,7 @@
               </w:rPr>
               <w:t>17.1</w:t>
             </w:r>
-            <w:bookmarkEnd w:id="8"/>
+            <w:bookmarkEnd w:id="9"/>
           </w:p>
         </w:tc>
         <w:tc>
@@ -4519,7 +4507,7 @@
                 <w:lang w:val="en-US"/>
               </w:rPr>
             </w:pPr>
-            <w:bookmarkStart w:id="9" w:name="__DdeLink__823_4279585507"/>
+            <w:bookmarkStart w:id="10" w:name="__DdeLink__823_4279585507"/>
             <w:r>
               <w:rPr>
                 <w:rFonts w:eastAsia="Times New Roman" w:ascii="Times New Roman" w:hAnsi="Times New Roman"/>
@@ -4528,7 +4516,7 @@
               </w:rPr>
               <w:t>75.8</w:t>
             </w:r>
-            <w:bookmarkEnd w:id="9"/>
+            <w:bookmarkEnd w:id="10"/>
             <w:r>
               <w:rPr>
                 <w:rFonts w:eastAsia="Times New Roman" w:ascii="Times New Roman" w:hAnsi="Times New Roman"/>
@@ -4628,8 +4616,8 @@
                 <w:lang w:val="en-US"/>
               </w:rPr>
             </w:pPr>
-            <w:bookmarkStart w:id="10" w:name="__DdeLink__827_4279585507"/>
             <w:bookmarkStart w:id="11" w:name="__DdeLink__825_4279585507"/>
+            <w:bookmarkStart w:id="12" w:name="__DdeLink__827_4279585507"/>
             <w:r>
               <w:rPr>
                 <w:rFonts w:eastAsia="Times New Roman" w:ascii="Times New Roman" w:hAnsi="Times New Roman"/>
@@ -4639,8 +4627,8 @@
               </w:rPr>
               <w:t>46.3±8.7</w:t>
             </w:r>
-            <w:bookmarkEnd w:id="10"/>
             <w:bookmarkEnd w:id="11"/>
+            <w:bookmarkEnd w:id="12"/>
           </w:p>
         </w:tc>
         <w:tc>
@@ -5510,7 +5498,7 @@
         </w:rPr>
         <w:t xml:space="preserve">* Notes: PF - physical functioning; RP - role functioning due to physical condition, BP- pain intensity, GH - general health status, VT - vital activity, SF - social functioning, RE - role function, conditioned by emotional state, MH - mental health, PCS - Physical well-being, </w:t>
       </w:r>
-      <w:bookmarkStart w:id="12" w:name="__DdeLink__846_4279585507"/>
+      <w:bookmarkStart w:id="13" w:name="__DdeLink__846_4279585507"/>
       <w:r>
         <w:rPr>
           <w:rFonts w:ascii="Times New Roman" w:hAnsi="Times New Roman"/>
@@ -5518,7 +5506,7 @@
         </w:rPr>
         <w:t>PCS - psychological well-being</w:t>
       </w:r>
-      <w:bookmarkEnd w:id="12"/>
+      <w:bookmarkEnd w:id="13"/>
       <w:r>
         <w:rPr>
           <w:rFonts w:ascii="Times New Roman" w:hAnsi="Times New Roman"/>
@@ -5668,7 +5656,7 @@
               <w:jc w:val="center"/>
               <w:rPr/>
             </w:pPr>
-            <w:bookmarkStart w:id="13" w:name="__DdeLink__844_4279585507"/>
+            <w:bookmarkStart w:id="14" w:name="__DdeLink__844_4279585507"/>
             <w:r>
               <w:rPr>
                 <w:rFonts w:eastAsia="Times New Roman" w:ascii="Times New Roman" w:hAnsi="Times New Roman"/>
@@ -5677,7 +5665,7 @@
               </w:rPr>
               <w:t>80.99</w:t>
             </w:r>
-            <w:bookmarkEnd w:id="13"/>
+            <w:bookmarkEnd w:id="14"/>
             <w:r>
               <w:rPr>
                 <w:rFonts w:eastAsia="Times New Roman" w:ascii="Times New Roman" w:hAnsi="Times New Roman"/>
@@ -5702,7 +5690,7 @@
               <w:jc w:val="center"/>
               <w:rPr/>
             </w:pPr>
-            <w:bookmarkStart w:id="14" w:name="__DdeLink__842_4279585507"/>
+            <w:bookmarkStart w:id="15" w:name="__DdeLink__842_4279585507"/>
             <w:r>
               <w:rPr>
                 <w:rFonts w:eastAsia="Times New Roman" w:ascii="Times New Roman" w:hAnsi="Times New Roman"/>
@@ -5711,7 +5699,7 @@
               </w:rPr>
               <w:t>75.99</w:t>
             </w:r>
-            <w:bookmarkEnd w:id="14"/>
+            <w:bookmarkEnd w:id="15"/>
             <w:r>
               <w:rPr>
                 <w:rFonts w:eastAsia="Times New Roman" w:ascii="Times New Roman" w:hAnsi="Times New Roman"/>
@@ -6150,8 +6138,8 @@
         <w:gridCol w:w="850"/>
         <w:gridCol w:w="998"/>
         <w:gridCol w:w="1132"/>
-        <w:gridCol w:w="886"/>
-        <w:gridCol w:w="951"/>
+        <w:gridCol w:w="887"/>
+        <w:gridCol w:w="950"/>
       </w:tblGrid>
       <w:tr>
         <w:trPr>
@@ -6454,7 +6442,7 @@
         </w:tc>
         <w:tc>
           <w:tcPr>
-            <w:tcW w:w="886" w:type="dxa"/>
+            <w:tcW w:w="887" w:type="dxa"/>
             <w:tcBorders>
               <w:top w:val="single" w:sz="4" w:space="0" w:color="00000A"/>
               <w:left w:val="single" w:sz="4" w:space="0" w:color="00000A"/>
@@ -6487,7 +6475,7 @@
         </w:tc>
         <w:tc>
           <w:tcPr>
-            <w:tcW w:w="951" w:type="dxa"/>
+            <w:tcW w:w="950" w:type="dxa"/>
             <w:tcBorders>
               <w:top w:val="single" w:sz="4" w:space="0" w:color="00000A"/>
               <w:left w:val="single" w:sz="4" w:space="0" w:color="00000A"/>
@@ -6854,7 +6842,7 @@
         </w:tc>
         <w:tc>
           <w:tcPr>
-            <w:tcW w:w="886" w:type="dxa"/>
+            <w:tcW w:w="887" w:type="dxa"/>
             <w:tcBorders>
               <w:top w:val="single" w:sz="4" w:space="0" w:color="00000A"/>
               <w:left w:val="single" w:sz="4" w:space="0" w:color="00000A"/>
@@ -6888,7 +6876,7 @@
         </w:tc>
         <w:tc>
           <w:tcPr>
-            <w:tcW w:w="951" w:type="dxa"/>
+            <w:tcW w:w="950" w:type="dxa"/>
             <w:tcBorders>
               <w:top w:val="single" w:sz="4" w:space="0" w:color="00000A"/>
               <w:left w:val="single" w:sz="4" w:space="0" w:color="00000A"/>
@@ -7256,7 +7244,7 @@
         </w:tc>
         <w:tc>
           <w:tcPr>
-            <w:tcW w:w="886" w:type="dxa"/>
+            <w:tcW w:w="887" w:type="dxa"/>
             <w:tcBorders>
               <w:top w:val="single" w:sz="4" w:space="0" w:color="00000A"/>
               <w:left w:val="single" w:sz="4" w:space="0" w:color="00000A"/>
@@ -7290,7 +7278,7 @@
         </w:tc>
         <w:tc>
           <w:tcPr>
-            <w:tcW w:w="951" w:type="dxa"/>
+            <w:tcW w:w="950" w:type="dxa"/>
             <w:tcBorders>
               <w:top w:val="single" w:sz="4" w:space="0" w:color="00000A"/>
               <w:left w:val="single" w:sz="4" w:space="0" w:color="00000A"/>
@@ -7364,75 +7352,233 @@
       <w:pPr>
         <w:pStyle w:val="Normal"/>
         <w:jc w:val="both"/>
-        <w:rPr>
-          <w:rFonts w:ascii="Times New Roman" w:hAnsi="Times New Roman"/>
-          <w:lang w:val="en-US"/>
-        </w:rPr>
-      </w:pPr>
-      <w:r>
-        <w:rPr>
-          <w:rFonts w:ascii="Times New Roman" w:hAnsi="Times New Roman"/>
-          <w:lang w:val="en-US"/>
-        </w:rPr>
+        <w:rPr/>
+      </w:pPr>
+      <w:r>
+        <w:rPr>
+          <w:rFonts w:ascii="Times New Roman" w:hAnsi="Times New Roman"/>
+          <w:lang w:val="en-US"/>
+        </w:rPr>
+      </w:r>
+      <w:r>
+        <mc:AlternateContent>
+          <mc:Choice Requires="wps">
+            <w:drawing>
+              <wp:inline distT="0" distB="0" distL="0" distR="0">
+                <wp:extent cx="5277485" cy="3404235"/>
+                <wp:effectExtent l="0" t="0" r="0" b="0"/>
+                <wp:docPr id="1" name="Frame1"/>
+                <a:graphic xmlns:a="http://schemas.openxmlformats.org/drawingml/2006/main">
+                  <a:graphicData uri="http://schemas.microsoft.com/office/word/2010/wordprocessingShape">
+                    <wps:wsp>
+                      <wps:cNvSpPr txBox="1"/>
+                      <wps:spPr>
+                        <a:xfrm>
+                          <a:off x="0" y="0"/>
+                          <a:ext cx="5277485" cy="3404235"/>
+                        </a:xfrm>
+                        <a:prstGeom prst="rect"/>
+                      </wps:spPr>
+                      <wps:txbx>
+                        <w:txbxContent>
+                          <w:p>
+                            <w:pPr>
+                              <w:pStyle w:val="Figure"/>
+                              <w:spacing w:before="120" w:after="120"/>
+                              <w:rPr/>
+                            </w:pPr>
+                            <w:r>
+                              <w:rPr/>
+                              <w:t xml:space="preserve">Figure </w:t>
+                            </w:r>
+                            <w:r>
+                              <w:rPr/>
+                              <w:fldChar w:fldCharType="begin"/>
+                            </w:r>
+                            <w:r>
+                              <w:rPr/>
+                              <w:instrText> SEQ Figure \* ARABIC </w:instrText>
+                            </w:r>
+                            <w:r>
+                              <w:rPr/>
+                              <w:fldChar w:fldCharType="separate"/>
+                            </w:r>
+                            <w:r>
+                              <w:rPr/>
+                              <w:t>1</w:t>
+                            </w:r>
+                            <w:r>
+                              <w:rPr/>
+                              <w:fldChar w:fldCharType="end"/>
+                            </w:r>
+                            <w:r>
+                              <w:rPr/>
+                              <w:t>: Quality of life in young patients with JIA and healthy individuals according to the SF-36 questionnaire.</w:t>
+                            </w:r>
+                          </w:p>
+                        </w:txbxContent>
+                      </wps:txbx>
+                      <wps:bodyPr anchor="t" lIns="0" tIns="0" rIns="0" bIns="0">
+                        <a:noAutofit/>
+                      </wps:bodyPr>
+                    </wps:wsp>
+                  </a:graphicData>
+                </a:graphic>
+              </wp:inline>
+            </w:drawing>
+          </mc:Choice>
+          <mc:Fallback>
+            <w:pict>
+              <v:rect style="position:absolute;rotation:0;width:415.55pt;height:268.05pt;mso-wrap-distance-left:0pt;mso-wrap-distance-right:0pt;mso-wrap-distance-top:0pt;mso-wrap-distance-bottom:0pt;margin-top:-268.05pt;mso-position-vertical:top;mso-position-vertical-relative:text;margin-left:0pt;mso-position-horizontal-relative:text">
+                <v:textbox inset="0in,0in,0in,0in">
+                  <w:txbxContent>
+                    <w:p>
+                      <w:pPr>
+                        <w:pStyle w:val="Figure"/>
+                        <w:spacing w:before="120" w:after="120"/>
+                        <w:rPr/>
+                      </w:pPr>
+                      <w:r>
+                        <w:rPr/>
+                        <w:t xml:space="preserve">Figure </w:t>
+                        <w:pict>
+                          <v:group id="shape_0" style="position:absolute;margin-left:0pt;margin-top:0pt;width:415.5pt;height:234pt" coordorigin="0,0" coordsize="8310,4680">
+                            <v:shapetype id="shapetype_75" coordsize="21600,21600" o:spt="75" o:preferrelative="t" path="m@4@5l@4@11@9@11@9@5xe" filled="f" stroked="f">
+                              <v:stroke joinstyle="miter"/>
+                              <v:formulas>
+                                <v:f eqn="if lineDrawn pixelLineWidth 0"/>
+                                <v:f eqn="sum @0 1 0"/>
+                                <v:f eqn="sum 0 0 @1"/>
+                                <v:f eqn="prod @2 1 2"/>
+                                <v:f eqn="prod @3 21600 pixelWidth"/>
+                                <v:f eqn="prod @3 21600 pixelHeight"/>
+                                <v:f eqn="sum @0 0 1"/>
+                                <v:f eqn="prod @6 1 2"/>
+                                <v:f eqn="prod @7 21600 pixelWidth"/>
+                                <v:f eqn="sum @8 21600 0"/>
+                                <v:f eqn="prod @7 21600 pixelHeight"/>
+                                <v:f eqn="sum @10 21600 0"/>
+                              </v:formulas>
+                              <v:path o:extrusionok="f" gradientshapeok="t" o:connecttype="rect"/>
+                              <o:lock v:ext="edit" aspectratio="t"/>
+                            </v:shapetype>
+                            <v:shape id="shape_0" ID="Shape 2" stroked="f" style="position:absolute;left:0;top:0;width:8309;height:4679;mso-position-horizontal:center;mso-position-vertical:top" type="shapetype_75">
+                              <v:imagedata r:id="rId3" o:detectmouseclick="t"/>
+                              <w10:wrap type="none"/>
+                              <v:stroke color="#3465a4" joinstyle="round" endcap="flat"/>
+                            </v:shape>
+                          </v:group>
+                        </w:pict>
+                      </w:r>
+                      <w:r>
+                        <w:rPr/>
+                        <w:fldChar w:fldCharType="begin"/>
+                      </w:r>
+                      <w:r>
+                        <w:rPr/>
+                        <w:instrText> SEQ Figure \* ARABIC </w:instrText>
+                      </w:r>
+                      <w:r>
+                        <w:rPr/>
+                        <w:fldChar w:fldCharType="separate"/>
+                      </w:r>
+                      <w:r>
+                        <w:rPr/>
+                        <w:t>1</w:t>
+                      </w:r>
+                      <w:r>
+                        <w:rPr/>
+                        <w:fldChar w:fldCharType="end"/>
+                      </w:r>
+                      <w:r>
+                        <w:rPr/>
+                        <w:t>: Quality of life in young patients with JIA and healthy individuals according to the SF-36 questionnaire.</w:t>
+                      </w:r>
+                    </w:p>
+                  </w:txbxContent>
+                </v:textbox>
+                <w10:wrap type="square"/>
+              </v:rect>
+            </w:pict>
+          </mc:Fallback>
+        </mc:AlternateContent>
+      </w:r>
+      <w:r>
+        <mc:AlternateContent>
+          <mc:Choice Requires="wpg">
+            <w:drawing>
+              <wp:anchor behindDoc="0" distT="0" distB="0" distL="0" distR="0" simplePos="0" locked="0" layoutInCell="1" allowOverlap="1" relativeHeight="3">
+                <wp:simplePos x="0" y="0"/>
+                <wp:positionH relativeFrom="column">
+                  <wp:align>center</wp:align>
+                </wp:positionH>
+                <wp:positionV relativeFrom="paragraph">
+                  <wp:posOffset>635</wp:posOffset>
+                </wp:positionV>
+                <wp:extent cx="5277485" cy="2972435"/>
+                <wp:effectExtent l="0" t="0" r="0" b="0"/>
+                <wp:wrapTopAndBottom/>
+                <wp:docPr id="3" name=""/>
+                <a:graphic xmlns:a="http://schemas.openxmlformats.org/drawingml/2006/main">
+                  <a:graphicData uri="http://schemas.microsoft.com/office/word/2010/wordprocessingGroup">
+                    <wpg:wgp>
+                      <wpg:cNvGrpSpPr/>
+                      <wpg:grpSpPr>
+                        <a:xfrm>
+                          <a:off x="0" y="0"/>
+                          <a:ext cx="5276880" cy="2971800"/>
+                        </a:xfrm>
+                      </wpg:grpSpPr>
+                      <pic:pic xmlns:pic="http://schemas.openxmlformats.org/drawingml/2006/picture">
+                        <pic:nvPicPr>
+                          <pic:cNvPr id="0" name="Shape 2" descr=""/>
+                          <pic:cNvPicPr/>
+                        </pic:nvPicPr>
+                        <pic:blipFill>
+                          <a:blip r:embed="rId3"/>
+                          <a:stretch/>
+                        </pic:blipFill>
+                        <pic:spPr>
+                          <a:xfrm>
+                            <a:off x="0" y="0"/>
+                            <a:ext cx="5276880" cy="2971800"/>
+                          </a:xfrm>
+                          <a:prstGeom prst="rect">
+                            <a:avLst/>
+                          </a:prstGeom>
+                          <a:ln>
+                            <a:noFill/>
+                          </a:ln>
+                        </pic:spPr>
+                      </pic:pic>
+                    </wpg:wgp>
+                  </a:graphicData>
+                </a:graphic>
+              </wp:anchor>
+            </w:drawing>
+          </mc:Choice>
+          <mc:Fallback>
+            <w:pict>
+              <v:group id="shape_0" style="position:absolute;margin-left:0pt;margin-top:0pt;width:415.5pt;height:234pt" coordorigin="0,0" coordsize="8310,4680">
+                <v:shape id="shape_0" ID="Shape 2" stroked="f" style="position:absolute;left:0;top:0;width:8309;height:4679;mso-position-horizontal:center;mso-position-vertical:top" type="shapetype_75">
+                  <v:imagedata r:id="rId3" o:detectmouseclick="t"/>
+                  <w10:wrap type="none"/>
+                  <v:stroke color="#3465a4" joinstyle="round" endcap="flat"/>
+                </v:shape>
+              </v:group>
+            </w:pict>
+          </mc:Fallback>
+        </mc:AlternateContent>
       </w:r>
     </w:p>
     <w:p>
       <w:pPr>
         <w:pStyle w:val="Normal"/>
         <w:jc w:val="both"/>
-        <w:rPr>
-          <w:rFonts w:ascii="Times New Roman" w:hAnsi="Times New Roman"/>
-          <w:lang w:val="en-US"/>
-        </w:rPr>
-      </w:pPr>
-      <w:r>
-        <w:rPr>
-          <w:rFonts w:ascii="Times New Roman" w:hAnsi="Times New Roman"/>
-          <w:lang w:val="en-US"/>
-        </w:rPr>
-        <w:t xml:space="preserve">Figure 1. Quality of life in young patients with JIA and healthy individuals according to the </w:t>
-      </w:r>
-      <w:bookmarkStart w:id="15" w:name="__DdeLink__930_1948271137"/>
-      <w:r>
-        <w:rPr>
-          <w:rFonts w:ascii="Times New Roman" w:hAnsi="Times New Roman"/>
-          <w:lang w:val="en-US"/>
-        </w:rPr>
-        <w:t>SF-36 questionnaire</w:t>
-      </w:r>
-      <w:bookmarkEnd w:id="15"/>
-      <w:r>
-        <w:rPr>
-          <w:rFonts w:ascii="Times New Roman" w:hAnsi="Times New Roman"/>
-          <w:lang w:val="en-US"/>
-        </w:rPr>
-        <w:t>.</w:t>
-      </w:r>
-    </w:p>
-    <w:p>
-      <w:pPr>
-        <w:pStyle w:val="Normal"/>
-        <w:jc w:val="both"/>
-        <w:rPr>
-          <w:rFonts w:ascii="Times New Roman" w:hAnsi="Times New Roman"/>
-          <w:lang w:val="en-US"/>
-        </w:rPr>
-      </w:pPr>
-      <w:r>
         <w:rPr/>
-        <w:drawing>
-          <wp:inline distT="0" distB="0" distL="0" distR="0">
-            <wp:extent cx="4568825" cy="2740025"/>
-            <wp:effectExtent l="0" t="0" r="0" b="0"/>
-            <wp:docPr id="1" name=""/>
-            <wp:cNvGraphicFramePr/>
-            <a:graphic xmlns:a="http://schemas.openxmlformats.org/drawingml/2006/main">
-              <a:graphicData uri="http://schemas.openxmlformats.org/drawingml/2006/chart">
-                <c:chart xmlns:c="http://schemas.openxmlformats.org/drawingml/2006/chart" xmlns:r="http://schemas.openxmlformats.org/officeDocument/2006/relationships" r:id="rId3"/>
-              </a:graphicData>
-            </a:graphic>
-          </wp:inline>
-        </w:drawing>
+      </w:pPr>
+      <w:r>
+        <w:rPr/>
       </w:r>
     </w:p>
     <w:p>
@@ -9447,7 +9593,7 @@
           <w:docPartGallery w:val="Bibliographies"/>
           <w:docPartUnique w:val="true"/>
         </w:docPartObj>
-        <w:id w:val="216220862"/>
+        <w:id w:val="1810084841"/>
       </w:sdtPr>
       <w:sdtContent>
         <w:p>
@@ -9534,11 +9680,29 @@
           </w:r>
           <w:r>
             <w:rPr/>
-            <w:t>, стр</w:t>
+            <w:t>, ст</w:t>
           </w:r>
           <w:r>
             <w:rPr/>
             <w:fldChar w:fldCharType="end"/>
+          </w:r>
+        </w:p>
+        <w:p>
+          <w:pPr>
+            <w:pStyle w:val="Normal"/>
+            <w:rPr/>
+          </w:pPr>
+          <w:r>
+            <w:rPr/>
+          </w:r>
+        </w:p>
+        <w:p>
+          <w:pPr>
+            <w:pStyle w:val="Normal"/>
+            <w:rPr/>
+          </w:pPr>
+          <w:r>
+            <w:rPr/>
           </w:r>
         </w:p>
         <w:p>
@@ -9720,7 +9884,7 @@
         <w:rPr/>
         <w:fldChar w:fldCharType="separate"/>
       </w:r>
-      <w:bookmarkStart w:id="18" w:name="__Fieldmark__968_1205966819"/>
+      <w:bookmarkStart w:id="18" w:name="__Fieldmark__977_2459672641"/>
       <w:r>
         <w:rPr/>
       </w:r>
@@ -9731,7 +9895,7 @@
         </w:rPr>
         <w:t>1</w:t>
       </w:r>
-      <w:bookmarkStart w:id="19" w:name="__Fieldmark__895_1948271137"/>
+      <w:bookmarkStart w:id="19" w:name="__Fieldmark__968_1205966819"/>
       <w:r>
         <w:rPr>
           <w:rFonts w:ascii="Times New Roman" w:hAnsi="Times New Roman"/>
@@ -9739,7 +9903,7 @@
         </w:rPr>
         <w:t>.</w:t>
       </w:r>
-      <w:bookmarkStart w:id="20" w:name="__Fieldmark__890_3555270522"/>
+      <w:bookmarkStart w:id="20" w:name="__Fieldmark__895_1948271137"/>
       <w:r>
         <w:rPr>
           <w:rFonts w:ascii="Times New Roman" w:hAnsi="Times New Roman"/>
@@ -9747,7 +9911,7 @@
         </w:rPr>
         <w:t xml:space="preserve"> </w:t>
       </w:r>
-      <w:bookmarkStart w:id="21" w:name="__Fieldmark__883_712766526"/>
+      <w:bookmarkStart w:id="21" w:name="__Fieldmark__890_3555270522"/>
       <w:r>
         <w:rPr>
           <w:rFonts w:ascii="Times New Roman" w:hAnsi="Times New Roman"/>
@@ -9755,7 +9919,7 @@
         </w:rPr>
         <w:tab/>
       </w:r>
-      <w:bookmarkStart w:id="22" w:name="__Fieldmark__879_2241033896"/>
+      <w:bookmarkStart w:id="22" w:name="__Fieldmark__883_712766526"/>
       <w:r>
         <w:rPr>
           <w:rFonts w:ascii="Times New Roman" w:hAnsi="Times New Roman"/>
@@ -9763,7 +9927,7 @@
         </w:rPr>
         <w:t>C</w:t>
       </w:r>
-      <w:bookmarkStart w:id="23" w:name="__Fieldmark__872_1225654907"/>
+      <w:bookmarkStart w:id="23" w:name="__Fieldmark__879_2241033896"/>
       <w:r>
         <w:rPr>
           <w:rFonts w:ascii="Times New Roman" w:hAnsi="Times New Roman"/>
@@ -9771,7 +9935,7 @@
         </w:rPr>
         <w:t>h</w:t>
       </w:r>
-      <w:bookmarkStart w:id="24" w:name="__Fieldmark__803_4279585507"/>
+      <w:bookmarkStart w:id="24" w:name="__Fieldmark__872_1225654907"/>
       <w:r>
         <w:rPr>
           <w:rFonts w:ascii="Times New Roman" w:hAnsi="Times New Roman"/>
@@ -9779,13 +9943,21 @@
         </w:rPr>
         <w:t>a</w:t>
       </w:r>
-      <w:bookmarkStart w:id="25" w:name="__Fieldmark__1213_434484431"/>
-      <w:r>
-        <w:rPr>
-          <w:rFonts w:ascii="Times New Roman" w:hAnsi="Times New Roman"/>
-          <w:lang w:val="en-US"/>
-        </w:rPr>
-        <w:t xml:space="preserve">ndler V. Google and suicides: what can we learn about the use of internet to prevent suicides? </w:t>
+      <w:bookmarkStart w:id="25" w:name="__Fieldmark__803_4279585507"/>
+      <w:r>
+        <w:rPr>
+          <w:rFonts w:ascii="Times New Roman" w:hAnsi="Times New Roman"/>
+          <w:lang w:val="en-US"/>
+        </w:rPr>
+        <w:t>n</w:t>
+      </w:r>
+      <w:bookmarkStart w:id="26" w:name="__Fieldmark__1213_434484431"/>
+      <w:r>
+        <w:rPr>
+          <w:rFonts w:ascii="Times New Roman" w:hAnsi="Times New Roman"/>
+          <w:lang w:val="en-US"/>
+        </w:rPr>
+        <w:t xml:space="preserve">dler V. Google and suicides: what can we learn about the use of internet to prevent suicides? </w:t>
       </w:r>
       <w:r>
         <w:rPr>
@@ -9808,6 +9980,7 @@
       <w:bookmarkEnd w:id="23"/>
       <w:bookmarkEnd w:id="24"/>
       <w:bookmarkEnd w:id="25"/>
+      <w:bookmarkEnd w:id="26"/>
     </w:p>
     <w:p>
       <w:pPr>
@@ -12507,6 +12680,140 @@
       <w:lang w:val="en-US"/>
     </w:rPr>
   </w:style>
+  <w:style w:type="character" w:styleId="ListLabel171">
+    <w:name w:val="ListLabel 171"/>
+    <w:qFormat/>
+    <w:rPr>
+      <w:rFonts w:ascii="Times New Roman" w:hAnsi="Times New Roman" w:cs="Times New Roman"/>
+    </w:rPr>
+  </w:style>
+  <w:style w:type="character" w:styleId="ListLabel172">
+    <w:name w:val="ListLabel 172"/>
+    <w:qFormat/>
+    <w:rPr>
+      <w:rFonts w:cs="Courier New"/>
+    </w:rPr>
+  </w:style>
+  <w:style w:type="character" w:styleId="ListLabel173">
+    <w:name w:val="ListLabel 173"/>
+    <w:qFormat/>
+    <w:rPr>
+      <w:rFonts w:cs="Wingdings"/>
+    </w:rPr>
+  </w:style>
+  <w:style w:type="character" w:styleId="ListLabel174">
+    <w:name w:val="ListLabel 174"/>
+    <w:qFormat/>
+    <w:rPr>
+      <w:rFonts w:cs="Symbol"/>
+    </w:rPr>
+  </w:style>
+  <w:style w:type="character" w:styleId="ListLabel175">
+    <w:name w:val="ListLabel 175"/>
+    <w:qFormat/>
+    <w:rPr>
+      <w:rFonts w:cs="Courier New"/>
+    </w:rPr>
+  </w:style>
+  <w:style w:type="character" w:styleId="ListLabel176">
+    <w:name w:val="ListLabel 176"/>
+    <w:qFormat/>
+    <w:rPr>
+      <w:rFonts w:cs="Wingdings"/>
+    </w:rPr>
+  </w:style>
+  <w:style w:type="character" w:styleId="ListLabel177">
+    <w:name w:val="ListLabel 177"/>
+    <w:qFormat/>
+    <w:rPr>
+      <w:rFonts w:cs="Symbol"/>
+    </w:rPr>
+  </w:style>
+  <w:style w:type="character" w:styleId="ListLabel178">
+    <w:name w:val="ListLabel 178"/>
+    <w:qFormat/>
+    <w:rPr>
+      <w:rFonts w:cs="Courier New"/>
+    </w:rPr>
+  </w:style>
+  <w:style w:type="character" w:styleId="ListLabel179">
+    <w:name w:val="ListLabel 179"/>
+    <w:qFormat/>
+    <w:rPr>
+      <w:rFonts w:cs="Wingdings"/>
+    </w:rPr>
+  </w:style>
+  <w:style w:type="character" w:styleId="ListLabel180">
+    <w:name w:val="ListLabel 180"/>
+    <w:qFormat/>
+    <w:rPr>
+      <w:rFonts w:ascii="Times New Roman" w:hAnsi="Times New Roman" w:cs="Times New Roman"/>
+    </w:rPr>
+  </w:style>
+  <w:style w:type="character" w:styleId="ListLabel181">
+    <w:name w:val="ListLabel 181"/>
+    <w:qFormat/>
+    <w:rPr>
+      <w:rFonts w:cs="Courier New"/>
+    </w:rPr>
+  </w:style>
+  <w:style w:type="character" w:styleId="ListLabel182">
+    <w:name w:val="ListLabel 182"/>
+    <w:qFormat/>
+    <w:rPr>
+      <w:rFonts w:cs="Wingdings"/>
+    </w:rPr>
+  </w:style>
+  <w:style w:type="character" w:styleId="ListLabel183">
+    <w:name w:val="ListLabel 183"/>
+    <w:qFormat/>
+    <w:rPr>
+      <w:rFonts w:cs="Symbol"/>
+    </w:rPr>
+  </w:style>
+  <w:style w:type="character" w:styleId="ListLabel184">
+    <w:name w:val="ListLabel 184"/>
+    <w:qFormat/>
+    <w:rPr>
+      <w:rFonts w:cs="Courier New"/>
+    </w:rPr>
+  </w:style>
+  <w:style w:type="character" w:styleId="ListLabel185">
+    <w:name w:val="ListLabel 185"/>
+    <w:qFormat/>
+    <w:rPr>
+      <w:rFonts w:cs="Wingdings"/>
+    </w:rPr>
+  </w:style>
+  <w:style w:type="character" w:styleId="ListLabel186">
+    <w:name w:val="ListLabel 186"/>
+    <w:qFormat/>
+    <w:rPr>
+      <w:rFonts w:cs="Symbol"/>
+    </w:rPr>
+  </w:style>
+  <w:style w:type="character" w:styleId="ListLabel187">
+    <w:name w:val="ListLabel 187"/>
+    <w:qFormat/>
+    <w:rPr>
+      <w:rFonts w:cs="Courier New"/>
+    </w:rPr>
+  </w:style>
+  <w:style w:type="character" w:styleId="ListLabel188">
+    <w:name w:val="ListLabel 188"/>
+    <w:qFormat/>
+    <w:rPr>
+      <w:rFonts w:cs="Wingdings"/>
+    </w:rPr>
+  </w:style>
+  <w:style w:type="character" w:styleId="ListLabel189">
+    <w:name w:val="ListLabel 189"/>
+    <w:qFormat/>
+    <w:rPr>
+      <w:rFonts w:ascii="Times New Roman" w:hAnsi="Times New Roman"/>
+      <w:lang w:val="en-US"/>
+    </w:rPr>
+  </w:style>
   <w:style w:type="paragraph" w:styleId="Heading" w:customStyle="1">
     <w:name w:val="Heading"/>
     <w:basedOn w:val="Normal"/>
@@ -12711,6 +13018,19 @@
   </w:style>
   <w:style w:type="paragraph" w:styleId="Table">
     <w:name w:val="Table"/>
+    <w:basedOn w:val="Caption"/>
+    <w:qFormat/>
+    <w:pPr/>
+    <w:rPr/>
+  </w:style>
+  <w:style w:type="paragraph" w:styleId="Drawing">
+    <w:name w:val="Table of Figures"/>
+    <w:basedOn w:val="Caption"/>
+    <w:pPr/>
+    <w:rPr/>
+  </w:style>
+  <w:style w:type="paragraph" w:styleId="Figure">
+    <w:name w:val="Figure"/>
     <w:basedOn w:val="Caption"/>
     <w:qFormat/>
     <w:pPr/>
@@ -12755,418 +13075,6 @@
     </w:tblPr>
   </w:style>
 </w:styles>
-</file>
-
-<file path=word/charts/chart1.xml><?xml version="1.0" encoding="utf-8"?>
-<c:chartSpace xmlns:c="http://schemas.openxmlformats.org/drawingml/2006/chart" xmlns:a="http://schemas.openxmlformats.org/drawingml/2006/main" xmlns:r="http://schemas.openxmlformats.org/officeDocument/2006/relationships">
-  <c:lang val="en-US"/>
-  <c:roundedCorners val="0"/>
-  <c:chart>
-    <c:title>
-      <c:tx>
-        <c:rich>
-          <a:bodyPr rot="0"/>
-          <a:lstStyle/>
-          <a:p>
-            <a:pPr>
-              <a:defRPr b="1" sz="1800" spc="-1" strike="noStrike">
-                <a:solidFill>
-                  <a:srgbClr val="000000"/>
-                </a:solidFill>
-                <a:latin typeface="Calibri"/>
-              </a:defRPr>
-            </a:pPr>
-            <a:r>
-              <a:rPr b="1" sz="1800" spc="-1" strike="noStrike">
-                <a:solidFill>
-                  <a:srgbClr val="000000"/>
-                </a:solidFill>
-                <a:latin typeface="Calibri"/>
-              </a:rPr>
-              <a:t>SF-36</a:t>
-            </a:r>
-          </a:p>
-        </c:rich>
-      </c:tx>
-      <c:overlay val="0"/>
-      <c:spPr>
-        <a:noFill/>
-        <a:ln>
-          <a:noFill/>
-        </a:ln>
-      </c:spPr>
-    </c:title>
-    <c:autoTitleDeleted val="0"/>
-    <c:plotArea>
-      <c:barChart>
-        <c:barDir val="col"/>
-        <c:grouping val="clustered"/>
-        <c:varyColors val="0"/>
-        <c:ser>
-          <c:idx val="0"/>
-          <c:order val="0"/>
-          <c:tx>
-            <c:strRef>
-              <c:f>label 0</c:f>
-              <c:strCache>
-                <c:ptCount val="1"/>
-                <c:pt idx="0">
-                  <c:v>Хворі на ЮІА</c:v>
-                </c:pt>
-              </c:strCache>
-            </c:strRef>
-          </c:tx>
-          <c:spPr>
-            <a:solidFill>
-              <a:srgbClr val="5b9bd5"/>
-            </a:solidFill>
-            <a:ln>
-              <a:noFill/>
-            </a:ln>
-          </c:spPr>
-          <c:invertIfNegative val="0"/>
-          <c:dLbls>
-            <c:numFmt formatCode="General" sourceLinked="1"/>
-            <c:dLblPos val="outEnd"/>
-            <c:showLegendKey val="0"/>
-            <c:showVal val="0"/>
-            <c:showCatName val="0"/>
-            <c:showSerName val="0"/>
-            <c:showPercent val="0"/>
-            <c:showLeaderLines val="0"/>
-          </c:dLbls>
-          <c:cat>
-            <c:strRef>
-              <c:f>categories</c:f>
-              <c:strCache>
-                <c:ptCount val="10"/>
-                <c:pt idx="0">
-                  <c:v> PCS</c:v>
-                </c:pt>
-                <c:pt idx="1">
-                  <c:v> MCS</c:v>
-                </c:pt>
-                <c:pt idx="2">
-                  <c:v>PF</c:v>
-                </c:pt>
-                <c:pt idx="3">
-                  <c:v>RF</c:v>
-                </c:pt>
-                <c:pt idx="4">
-                  <c:v>BP</c:v>
-                </c:pt>
-                <c:pt idx="5">
-                  <c:v>GH</c:v>
-                </c:pt>
-                <c:pt idx="6">
-                  <c:v>VT</c:v>
-                </c:pt>
-                <c:pt idx="7">
-                  <c:v>SF</c:v>
-                </c:pt>
-                <c:pt idx="8">
-                  <c:v>RE</c:v>
-                </c:pt>
-                <c:pt idx="9">
-                  <c:v>MH</c:v>
-                </c:pt>
-              </c:strCache>
-            </c:strRef>
-          </c:cat>
-          <c:val>
-            <c:numRef>
-              <c:f>0</c:f>
-              <c:numCache>
-                <c:formatCode>General</c:formatCode>
-                <c:ptCount val="10"/>
-                <c:pt idx="0">
-                  <c:v>46.2977108433735</c:v>
-                </c:pt>
-                <c:pt idx="1">
-                  <c:v>46.9592771084337</c:v>
-                </c:pt>
-                <c:pt idx="2">
-                  <c:v>74.2592592592592</c:v>
-                </c:pt>
-                <c:pt idx="3">
-                  <c:v>64.5833333333332</c:v>
-                </c:pt>
-                <c:pt idx="4">
-                  <c:v>58.9864197530863</c:v>
-                </c:pt>
-                <c:pt idx="5">
-                  <c:v>56.4691358024691</c:v>
-                </c:pt>
-                <c:pt idx="6">
-                  <c:v>58.233950617284</c:v>
-                </c:pt>
-                <c:pt idx="7">
-                  <c:v>75.7716049382716</c:v>
-                </c:pt>
-                <c:pt idx="8">
-                  <c:v>69.2386419753086</c:v>
-                </c:pt>
-                <c:pt idx="9">
-                  <c:v>69.3209876543209</c:v>
-                </c:pt>
-              </c:numCache>
-            </c:numRef>
-          </c:val>
-        </c:ser>
-        <c:ser>
-          <c:idx val="1"/>
-          <c:order val="1"/>
-          <c:tx>
-            <c:strRef>
-              <c:f>label 1</c:f>
-              <c:strCache>
-                <c:ptCount val="1"/>
-                <c:pt idx="0">
-                  <c:v>Контроль</c:v>
-                </c:pt>
-              </c:strCache>
-            </c:strRef>
-          </c:tx>
-          <c:spPr>
-            <a:solidFill>
-              <a:srgbClr val="ed7d31"/>
-            </a:solidFill>
-            <a:ln>
-              <a:noFill/>
-            </a:ln>
-          </c:spPr>
-          <c:invertIfNegative val="0"/>
-          <c:dLbls>
-            <c:numFmt formatCode="General" sourceLinked="1"/>
-            <c:dLblPos val="outEnd"/>
-            <c:showLegendKey val="0"/>
-            <c:showVal val="0"/>
-            <c:showCatName val="0"/>
-            <c:showSerName val="0"/>
-            <c:showPercent val="0"/>
-            <c:showLeaderLines val="0"/>
-          </c:dLbls>
-          <c:cat>
-            <c:strRef>
-              <c:f>categories</c:f>
-              <c:strCache>
-                <c:ptCount val="10"/>
-                <c:pt idx="0">
-                  <c:v> PCS</c:v>
-                </c:pt>
-                <c:pt idx="1">
-                  <c:v> MCS</c:v>
-                </c:pt>
-                <c:pt idx="2">
-                  <c:v>PF</c:v>
-                </c:pt>
-                <c:pt idx="3">
-                  <c:v>RF</c:v>
-                </c:pt>
-                <c:pt idx="4">
-                  <c:v>BP</c:v>
-                </c:pt>
-                <c:pt idx="5">
-                  <c:v>GH</c:v>
-                </c:pt>
-                <c:pt idx="6">
-                  <c:v>VT</c:v>
-                </c:pt>
-                <c:pt idx="7">
-                  <c:v>SF</c:v>
-                </c:pt>
-                <c:pt idx="8">
-                  <c:v>RE</c:v>
-                </c:pt>
-                <c:pt idx="9">
-                  <c:v>MH</c:v>
-                </c:pt>
-              </c:strCache>
-            </c:strRef>
-          </c:cat>
-          <c:val>
-            <c:numRef>
-              <c:f>1</c:f>
-              <c:numCache>
-                <c:formatCode>General</c:formatCode>
-                <c:ptCount val="10"/>
-                <c:pt idx="0">
-                  <c:v>55.665</c:v>
-                </c:pt>
-                <c:pt idx="1">
-                  <c:v>45.0825</c:v>
-                </c:pt>
-                <c:pt idx="2">
-                  <c:v>94.6868749999999</c:v>
-                </c:pt>
-                <c:pt idx="3">
-                  <c:v>83.813125</c:v>
-                </c:pt>
-                <c:pt idx="4">
-                  <c:v>84.5</c:v>
-                </c:pt>
-                <c:pt idx="5">
-                  <c:v>60.125</c:v>
-                </c:pt>
-                <c:pt idx="6">
-                  <c:v>59.765625</c:v>
-                </c:pt>
-                <c:pt idx="7">
-                  <c:v>80.46875</c:v>
-                </c:pt>
-                <c:pt idx="8">
-                  <c:v>75</c:v>
-                </c:pt>
-                <c:pt idx="9">
-                  <c:v>68.4375</c:v>
-                </c:pt>
-              </c:numCache>
-            </c:numRef>
-          </c:val>
-        </c:ser>
-        <c:gapWidth val="150"/>
-        <c:overlap val="0"/>
-        <c:axId val="10100675"/>
-        <c:axId val="23788144"/>
-      </c:barChart>
-      <c:catAx>
-        <c:axId val="10100675"/>
-        <c:scaling>
-          <c:orientation val="minMax"/>
-        </c:scaling>
-        <c:delete val="0"/>
-        <c:axPos val="b"/>
-        <c:numFmt formatCode="MM/DD/YYYY" sourceLinked="1"/>
-        <c:majorTickMark val="none"/>
-        <c:minorTickMark val="none"/>
-        <c:tickLblPos val="nextTo"/>
-        <c:spPr>
-          <a:ln w="6480">
-            <a:solidFill>
-              <a:srgbClr val="8b8b8b"/>
-            </a:solidFill>
-            <a:round/>
-          </a:ln>
-        </c:spPr>
-        <c:txPr>
-          <a:bodyPr/>
-          <a:lstStyle/>
-          <a:p>
-            <a:pPr>
-              <a:defRPr b="0" sz="1000" spc="-1" strike="noStrike">
-                <a:solidFill>
-                  <a:srgbClr val="000000"/>
-                </a:solidFill>
-                <a:latin typeface="Calibri"/>
-              </a:defRPr>
-            </a:pPr>
-          </a:p>
-        </c:txPr>
-        <c:crossAx val="23788144"/>
-        <c:crosses val="autoZero"/>
-        <c:auto val="1"/>
-        <c:lblAlgn val="ctr"/>
-        <c:lblOffset val="100"/>
-      </c:catAx>
-      <c:valAx>
-        <c:axId val="23788144"/>
-        <c:scaling>
-          <c:orientation val="minMax"/>
-        </c:scaling>
-        <c:delete val="0"/>
-        <c:axPos val="l"/>
-        <c:majorGridlines>
-          <c:spPr>
-            <a:ln w="6480">
-              <a:solidFill>
-                <a:srgbClr val="8b8b8b"/>
-              </a:solidFill>
-              <a:round/>
-            </a:ln>
-          </c:spPr>
-        </c:majorGridlines>
-        <c:numFmt formatCode="0" sourceLinked="0"/>
-        <c:majorTickMark val="none"/>
-        <c:minorTickMark val="none"/>
-        <c:tickLblPos val="nextTo"/>
-        <c:spPr>
-          <a:ln w="6480">
-            <a:solidFill>
-              <a:srgbClr val="8b8b8b"/>
-            </a:solidFill>
-            <a:round/>
-          </a:ln>
-        </c:spPr>
-        <c:txPr>
-          <a:bodyPr/>
-          <a:lstStyle/>
-          <a:p>
-            <a:pPr>
-              <a:defRPr b="0" sz="1000" spc="-1" strike="noStrike">
-                <a:solidFill>
-                  <a:srgbClr val="000000"/>
-                </a:solidFill>
-                <a:latin typeface="Calibri"/>
-              </a:defRPr>
-            </a:pPr>
-          </a:p>
-        </c:txPr>
-        <c:crossAx val="10100675"/>
-        <c:crosses val="autoZero"/>
-      </c:valAx>
-      <c:spPr>
-        <a:solidFill>
-          <a:srgbClr val="ffffff"/>
-        </a:solidFill>
-        <a:ln>
-          <a:noFill/>
-        </a:ln>
-      </c:spPr>
-    </c:plotArea>
-    <c:legend>
-      <c:layout>
-        <c:manualLayout>
-          <c:xMode val="edge"/>
-          <c:yMode val="edge"/>
-          <c:x val="0.725"/>
-          <c:y val="0.0448888888888889"/>
-          <c:w val="0.213888368023001"/>
-          <c:h val="0.181464607178575"/>
-        </c:manualLayout>
-      </c:layout>
-      <c:spPr>
-        <a:noFill/>
-        <a:ln>
-          <a:noFill/>
-        </a:ln>
-      </c:spPr>
-      <c:txPr>
-        <a:bodyPr/>
-        <a:lstStyle/>
-        <a:p>
-          <a:pPr>
-            <a:defRPr b="0" sz="1000" spc="-1" strike="noStrike">
-              <a:solidFill>
-                <a:srgbClr val="000000"/>
-              </a:solidFill>
-              <a:latin typeface="Calibri"/>
-            </a:defRPr>
-          </a:pPr>
-        </a:p>
-      </c:txPr>
-    </c:legend>
-    <c:plotVisOnly val="1"/>
-    <c:dispBlanksAs val="gap"/>
-  </c:chart>
-  <c:spPr>
-    <a:solidFill>
-      <a:srgbClr val="ffffff"/>
-    </a:solidFill>
-    <a:ln>
-      <a:noFill/>
-    </a:ln>
-  </c:spPr>
-</c:chartSpace>
 </file>
 
 <file path=word/theme/theme1.xml><?xml version="1.0" encoding="utf-8"?>

</xml_diff>